<commit_message>
Finalized Increment 1 Documentation
</commit_message>
<xml_diff>
--- a/Increment 1 Documentation.docx
+++ b/Increment 1 Documentation.docx
@@ -1,6 +1,6 @@
 
 <file path=word/document.xml><?xml version="1.0" encoding="utf-8"?>
-<w:document xmlns:wpc="http://schemas.microsoft.com/office/word/2010/wordprocessingCanvas" xmlns:mc="http://schemas.openxmlformats.org/markup-compatibility/2006" xmlns:o="urn:schemas-microsoft-com:office:office" xmlns:r="http://schemas.openxmlformats.org/officeDocument/2006/relationships" xmlns:m="http://schemas.openxmlformats.org/officeDocument/2006/math" xmlns:v="urn:schemas-microsoft-com:vml" xmlns:wp14="http://schemas.microsoft.com/office/word/2010/wordprocessingDrawing" xmlns:wp="http://schemas.openxmlformats.org/drawingml/2006/wordprocessingDrawing" xmlns:w10="urn:schemas-microsoft-com:office:word" xmlns:w="http://schemas.openxmlformats.org/wordprocessingml/2006/main" xmlns:w14="http://schemas.microsoft.com/office/word/2010/wordml" xmlns:wpg="http://schemas.microsoft.com/office/word/2010/wordprocessingGroup" xmlns:wpi="http://schemas.microsoft.com/office/word/2010/wordprocessingInk" xmlns:wne="http://schemas.microsoft.com/office/word/2006/wordml" xmlns:wps="http://schemas.microsoft.com/office/word/2010/wordprocessingShape" mc:Ignorable="w14 wp14">
+<w:document xmlns:wpc="http://schemas.microsoft.com/office/word/2010/wordprocessingCanvas" xmlns:cx="http://schemas.microsoft.com/office/drawing/2014/chartex" xmlns:cx1="http://schemas.microsoft.com/office/drawing/2015/9/8/chartex" xmlns:cx2="http://schemas.microsoft.com/office/drawing/2015/10/21/chartex" xmlns:cx3="http://schemas.microsoft.com/office/drawing/2016/5/9/chartex" xmlns:cx4="http://schemas.microsoft.com/office/drawing/2016/5/10/chartex" xmlns:cx5="http://schemas.microsoft.com/office/drawing/2016/5/11/chartex" xmlns:mc="http://schemas.openxmlformats.org/markup-compatibility/2006" xmlns:o="urn:schemas-microsoft-com:office:office" xmlns:r="http://schemas.openxmlformats.org/officeDocument/2006/relationships" xmlns:m="http://schemas.openxmlformats.org/officeDocument/2006/math" xmlns:v="urn:schemas-microsoft-com:vml" xmlns:wp14="http://schemas.microsoft.com/office/word/2010/wordprocessingDrawing" xmlns:wp="http://schemas.openxmlformats.org/drawingml/2006/wordprocessingDrawing" xmlns:w10="urn:schemas-microsoft-com:office:word" xmlns:w="http://schemas.openxmlformats.org/wordprocessingml/2006/main" xmlns:w14="http://schemas.microsoft.com/office/word/2010/wordml" xmlns:w15="http://schemas.microsoft.com/office/word/2012/wordml" xmlns:w16se="http://schemas.microsoft.com/office/word/2015/wordml/symex" xmlns:wpg="http://schemas.microsoft.com/office/word/2010/wordprocessingGroup" xmlns:wpi="http://schemas.microsoft.com/office/word/2010/wordprocessingInk" xmlns:wne="http://schemas.microsoft.com/office/word/2006/wordml" xmlns:wps="http://schemas.microsoft.com/office/word/2010/wordprocessingShape" mc:Ignorable="w14 w15 w16se wp14">
   <w:body>
     <w:p>
       <w:pPr>
@@ -852,6 +852,84 @@
         <w:rPr>
           <w:rFonts w:ascii="Arial" w:hAnsi="Arial" w:cs="Arial"/>
           <w:b/>
+          <w:noProof/>
+        </w:rPr>
+        <w:lastRenderedPageBreak/>
+        <w:drawing>
+          <wp:anchor distT="0" distB="0" distL="114300" distR="114300" simplePos="0" relativeHeight="251658752" behindDoc="0" locked="0" layoutInCell="1" allowOverlap="1">
+            <wp:simplePos x="0" y="0"/>
+            <wp:positionH relativeFrom="column">
+              <wp:posOffset>-615315</wp:posOffset>
+            </wp:positionH>
+            <wp:positionV relativeFrom="paragraph">
+              <wp:posOffset>241300</wp:posOffset>
+            </wp:positionV>
+            <wp:extent cx="6847205" cy="3840480"/>
+            <wp:effectExtent l="0" t="0" r="0" b="7620"/>
+            <wp:wrapThrough wrapText="bothSides">
+              <wp:wrapPolygon edited="0">
+                <wp:start x="0" y="0"/>
+                <wp:lineTo x="0" y="21536"/>
+                <wp:lineTo x="21514" y="21536"/>
+                <wp:lineTo x="21514" y="0"/>
+                <wp:lineTo x="0" y="0"/>
+              </wp:wrapPolygon>
+            </wp:wrapThrough>
+            <wp:docPr id="2" name="Picture 2"/>
+            <wp:cNvGraphicFramePr>
+              <a:graphicFrameLocks xmlns:a="http://schemas.openxmlformats.org/drawingml/2006/main" noChangeAspect="1"/>
+            </wp:cNvGraphicFramePr>
+            <a:graphic xmlns:a="http://schemas.openxmlformats.org/drawingml/2006/main">
+              <a:graphicData uri="http://schemas.openxmlformats.org/drawingml/2006/picture">
+                <pic:pic xmlns:pic="http://schemas.openxmlformats.org/drawingml/2006/picture">
+                  <pic:nvPicPr>
+                    <pic:cNvPr id="2" name="Screenshot (46).png"/>
+                    <pic:cNvPicPr/>
+                  </pic:nvPicPr>
+                  <pic:blipFill rotWithShape="1">
+                    <a:blip r:embed="rId7" cstate="print">
+                      <a:extLst>
+                        <a:ext uri="{28A0092B-C50C-407E-A947-70E740481C1C}">
+                          <a14:useLocalDpi xmlns:a14="http://schemas.microsoft.com/office/drawing/2010/main" val="0"/>
+                        </a:ext>
+                      </a:extLst>
+                    </a:blip>
+                    <a:srcRect l="-160" r="50000"/>
+                    <a:stretch/>
+                  </pic:blipFill>
+                  <pic:spPr bwMode="auto">
+                    <a:xfrm>
+                      <a:off x="0" y="0"/>
+                      <a:ext cx="6847205" cy="3840480"/>
+                    </a:xfrm>
+                    <a:prstGeom prst="rect">
+                      <a:avLst/>
+                    </a:prstGeom>
+                    <a:ln>
+                      <a:noFill/>
+                    </a:ln>
+                    <a:extLst>
+                      <a:ext uri="{53640926-AAD7-44D8-BBD7-CCE9431645EC}">
+                        <a14:shadowObscured xmlns:a14="http://schemas.microsoft.com/office/drawing/2010/main"/>
+                      </a:ext>
+                    </a:extLst>
+                  </pic:spPr>
+                </pic:pic>
+              </a:graphicData>
+            </a:graphic>
+            <wp14:sizeRelH relativeFrom="page">
+              <wp14:pctWidth>0</wp14:pctWidth>
+            </wp14:sizeRelH>
+            <wp14:sizeRelV relativeFrom="page">
+              <wp14:pctHeight>0</wp14:pctHeight>
+            </wp14:sizeRelV>
+          </wp:anchor>
+        </w:drawing>
+      </w:r>
+      <w:r>
+        <w:rPr>
+          <w:rFonts w:ascii="Arial" w:hAnsi="Arial" w:cs="Arial"/>
+          <w:b/>
         </w:rPr>
         <w:t>Stories</w:t>
       </w:r>
@@ -859,23 +937,13 @@
     <w:p>
       <w:pPr>
         <w:pStyle w:val="ListParagraph"/>
-        <w:numPr>
-          <w:ilvl w:val="3"/>
-          <w:numId w:val="1"/>
-        </w:numPr>
-        <w:spacing w:after="0" w:line="360" w:lineRule="auto"/>
-        <w:rPr>
-          <w:rFonts w:ascii="Arial" w:hAnsi="Arial" w:cs="Arial"/>
-          <w:b/>
-        </w:rPr>
-      </w:pPr>
-      <w:r>
-        <w:rPr>
-          <w:rFonts w:ascii="Arial" w:hAnsi="Arial" w:cs="Arial"/>
-          <w:b/>
-        </w:rPr>
-        <w:t>Screenshots of Issues</w:t>
-      </w:r>
+        <w:spacing w:after="0" w:line="360" w:lineRule="auto"/>
+        <w:ind w:left="2160"/>
+        <w:rPr>
+          <w:rFonts w:ascii="Arial" w:hAnsi="Arial" w:cs="Arial"/>
+          <w:b/>
+        </w:rPr>
+      </w:pPr>
     </w:p>
     <w:p>
       <w:pPr>
@@ -976,14 +1044,13 @@
         <w:rPr>
           <w:rFonts w:ascii="Arial" w:hAnsi="Arial" w:cs="Arial"/>
         </w:rPr>
-        <w:lastRenderedPageBreak/>
         <w:t>Login View</w:t>
       </w:r>
       <w:r>
         <w:rPr>
           <w:rFonts w:ascii="Arial" w:hAnsi="Arial" w:cs="Arial"/>
         </w:rPr>
-        <w:t>: Joshua Ford</w:t>
+        <w:t>: Joshua</w:t>
       </w:r>
     </w:p>
     <w:p>
@@ -1027,7 +1094,13 @@
         <w:rPr>
           <w:rFonts w:ascii="Arial" w:hAnsi="Arial" w:cs="Arial"/>
         </w:rPr>
-        <w:t>: Joshua Ford</w:t>
+        <w:t xml:space="preserve">: </w:t>
+      </w:r>
+      <w:r>
+        <w:rPr>
+          <w:rFonts w:ascii="Arial" w:hAnsi="Arial" w:cs="Arial"/>
+        </w:rPr>
+        <w:t>Mark</w:t>
       </w:r>
     </w:p>
     <w:p>
@@ -1071,7 +1144,13 @@
         <w:rPr>
           <w:rFonts w:ascii="Arial" w:hAnsi="Arial" w:cs="Arial"/>
         </w:rPr>
-        <w:t>: Joshua Ford</w:t>
+        <w:t xml:space="preserve">: </w:t>
+      </w:r>
+      <w:r>
+        <w:rPr>
+          <w:rFonts w:ascii="Arial" w:hAnsi="Arial" w:cs="Arial"/>
+        </w:rPr>
+        <w:t>Bilal</w:t>
       </w:r>
     </w:p>
     <w:p>
@@ -1115,7 +1194,13 @@
         <w:rPr>
           <w:rFonts w:ascii="Arial" w:hAnsi="Arial" w:cs="Arial"/>
         </w:rPr>
-        <w:t>: Joshua Ford</w:t>
+        <w:t>:</w:t>
+      </w:r>
+      <w:r>
+        <w:rPr>
+          <w:rFonts w:ascii="Arial" w:hAnsi="Arial" w:cs="Arial"/>
+        </w:rPr>
+        <w:t xml:space="preserve"> Joshua</w:t>
       </w:r>
     </w:p>
     <w:p>
@@ -1159,7 +1244,13 @@
         <w:rPr>
           <w:rFonts w:ascii="Arial" w:hAnsi="Arial" w:cs="Arial"/>
         </w:rPr>
-        <w:t>: Joshua Ford</w:t>
+        <w:t xml:space="preserve">: </w:t>
+      </w:r>
+      <w:r>
+        <w:rPr>
+          <w:rFonts w:ascii="Arial" w:hAnsi="Arial" w:cs="Arial"/>
+        </w:rPr>
+        <w:t>Mark</w:t>
       </w:r>
     </w:p>
     <w:p>
@@ -1269,7 +1360,13 @@
         <w:rPr>
           <w:rFonts w:ascii="Arial" w:hAnsi="Arial" w:cs="Arial"/>
         </w:rPr>
-        <w:t>Set Schedule View: Joshua Ford</w:t>
+        <w:t xml:space="preserve">Set Schedule View: </w:t>
+      </w:r>
+      <w:r>
+        <w:rPr>
+          <w:rFonts w:ascii="Arial" w:hAnsi="Arial" w:cs="Arial"/>
+        </w:rPr>
+        <w:t>Bilal</w:t>
       </w:r>
     </w:p>
     <w:p>
@@ -1288,6 +1385,7 @@
         <w:rPr>
           <w:rFonts w:ascii="Arial" w:hAnsi="Arial" w:cs="Arial"/>
         </w:rPr>
+        <w:lastRenderedPageBreak/>
         <w:t>The coach can set practice times and game times</w:t>
       </w:r>
     </w:p>
@@ -1307,7 +1405,7 @@
         <w:rPr>
           <w:rFonts w:ascii="Arial" w:hAnsi="Arial" w:cs="Arial"/>
         </w:rPr>
-        <w:t>Set Lineup View: Joshua Ford</w:t>
+        <w:t>Set Lineup View: Joshua</w:t>
       </w:r>
     </w:p>
     <w:p>
@@ -1345,7 +1443,7 @@
         <w:rPr>
           <w:rFonts w:ascii="Arial" w:hAnsi="Arial" w:cs="Arial"/>
         </w:rPr>
-        <w:t>Server: Joshua Ford</w:t>
+        <w:t>Server: Joshua</w:t>
       </w:r>
     </w:p>
     <w:p>
@@ -1383,7 +1481,13 @@
         <w:rPr>
           <w:rFonts w:ascii="Arial" w:hAnsi="Arial" w:cs="Arial"/>
         </w:rPr>
-        <w:t>Send Message View: Joshua Ford</w:t>
+        <w:t xml:space="preserve">Send Message View: </w:t>
+      </w:r>
+      <w:r>
+        <w:rPr>
+          <w:rFonts w:ascii="Arial" w:hAnsi="Arial" w:cs="Arial"/>
+        </w:rPr>
+        <w:t>Mark</w:t>
       </w:r>
     </w:p>
     <w:p>
@@ -1421,7 +1525,13 @@
         <w:rPr>
           <w:rFonts w:ascii="Arial" w:hAnsi="Arial" w:cs="Arial"/>
         </w:rPr>
-        <w:t>Authentication: Joshua Ford</w:t>
+        <w:t xml:space="preserve">Authentication: </w:t>
+      </w:r>
+      <w:r>
+        <w:rPr>
+          <w:rFonts w:ascii="Arial" w:hAnsi="Arial" w:cs="Arial"/>
+        </w:rPr>
+        <w:t>Bilal</w:t>
       </w:r>
     </w:p>
     <w:p>
@@ -1531,7 +1641,13 @@
         <w:rPr>
           <w:rFonts w:ascii="Arial" w:hAnsi="Arial" w:cs="Arial"/>
         </w:rPr>
-        <w:t>Strengths Feature: Joshua Ford</w:t>
+        <w:t xml:space="preserve">Strengths Feature: </w:t>
+      </w:r>
+      <w:r>
+        <w:rPr>
+          <w:rFonts w:ascii="Arial" w:hAnsi="Arial" w:cs="Arial"/>
+        </w:rPr>
+        <w:t>Mark</w:t>
       </w:r>
     </w:p>
     <w:p>
@@ -1569,7 +1685,13 @@
         <w:rPr>
           <w:rFonts w:ascii="Arial" w:hAnsi="Arial" w:cs="Arial"/>
         </w:rPr>
-        <w:t>Stat Tracking: Joshua Ford</w:t>
+        <w:t xml:space="preserve">Stat Tracking: </w:t>
+      </w:r>
+      <w:r>
+        <w:rPr>
+          <w:rFonts w:ascii="Arial" w:hAnsi="Arial" w:cs="Arial"/>
+        </w:rPr>
+        <w:t>Bilal</w:t>
       </w:r>
     </w:p>
     <w:p>
@@ -1589,6 +1711,44 @@
           <w:rFonts w:ascii="Arial" w:hAnsi="Arial" w:cs="Arial"/>
         </w:rPr>
         <w:t>The coach can enter the stats for a game and view aggregate stats for a season or multiple seasons</w:t>
+      </w:r>
+    </w:p>
+    <w:p>
+      <w:pPr>
+        <w:pStyle w:val="ListParagraph"/>
+        <w:numPr>
+          <w:ilvl w:val="3"/>
+          <w:numId w:val="1"/>
+        </w:numPr>
+        <w:spacing w:after="0" w:line="360" w:lineRule="auto"/>
+        <w:rPr>
+          <w:rFonts w:ascii="Arial" w:hAnsi="Arial" w:cs="Arial"/>
+        </w:rPr>
+      </w:pPr>
+      <w:r>
+        <w:rPr>
+          <w:rFonts w:ascii="Arial" w:hAnsi="Arial" w:cs="Arial"/>
+        </w:rPr>
+        <w:t>Lineup Suggestions Mark</w:t>
+      </w:r>
+    </w:p>
+    <w:p>
+      <w:pPr>
+        <w:pStyle w:val="ListParagraph"/>
+        <w:numPr>
+          <w:ilvl w:val="4"/>
+          <w:numId w:val="1"/>
+        </w:numPr>
+        <w:spacing w:after="0" w:line="360" w:lineRule="auto"/>
+        <w:rPr>
+          <w:rFonts w:ascii="Arial" w:hAnsi="Arial" w:cs="Arial"/>
+        </w:rPr>
+      </w:pPr>
+      <w:r>
+        <w:rPr>
+          <w:rFonts w:ascii="Arial" w:hAnsi="Arial" w:cs="Arial"/>
+        </w:rPr>
+        <w:t>The coach can see a suggested lineup based on stat history</w:t>
       </w:r>
     </w:p>
     <w:p>
@@ -1679,431 +1839,774 @@
         <w:rPr>
           <w:rFonts w:ascii="Arial" w:hAnsi="Arial" w:cs="Arial"/>
         </w:rPr>
+        <w:t xml:space="preserve">Parent login: Joshua </w:t>
+      </w:r>
+    </w:p>
+    <w:p>
+      <w:pPr>
+        <w:pStyle w:val="ListParagraph"/>
+        <w:numPr>
+          <w:ilvl w:val="4"/>
+          <w:numId w:val="1"/>
+        </w:numPr>
+        <w:spacing w:after="0" w:line="360" w:lineRule="auto"/>
+        <w:rPr>
+          <w:rFonts w:ascii="Arial" w:hAnsi="Arial" w:cs="Arial"/>
+        </w:rPr>
+      </w:pPr>
+      <w:r>
+        <w:rPr>
+          <w:rFonts w:ascii="Arial" w:hAnsi="Arial" w:cs="Arial"/>
+        </w:rPr>
+        <w:t>The parent can login to the app</w:t>
+      </w:r>
+    </w:p>
+    <w:p>
+      <w:pPr>
+        <w:pStyle w:val="ListParagraph"/>
+        <w:numPr>
+          <w:ilvl w:val="3"/>
+          <w:numId w:val="1"/>
+        </w:numPr>
+        <w:spacing w:after="0" w:line="360" w:lineRule="auto"/>
+        <w:rPr>
+          <w:rFonts w:ascii="Arial" w:hAnsi="Arial" w:cs="Arial"/>
+        </w:rPr>
+      </w:pPr>
+      <w:r>
+        <w:rPr>
+          <w:rFonts w:ascii="Arial" w:hAnsi="Arial" w:cs="Arial"/>
+        </w:rPr>
+        <w:t>Parent Home View: Mark</w:t>
+      </w:r>
+    </w:p>
+    <w:p>
+      <w:pPr>
+        <w:pStyle w:val="ListParagraph"/>
+        <w:numPr>
+          <w:ilvl w:val="4"/>
+          <w:numId w:val="1"/>
+        </w:numPr>
+        <w:spacing w:after="0" w:line="360" w:lineRule="auto"/>
+        <w:rPr>
+          <w:rFonts w:ascii="Arial" w:hAnsi="Arial" w:cs="Arial"/>
+        </w:rPr>
+      </w:pPr>
+      <w:r>
+        <w:rPr>
+          <w:rFonts w:ascii="Arial" w:hAnsi="Arial" w:cs="Arial"/>
+        </w:rPr>
+        <w:t>The parent can access a home view with buttons to different features</w:t>
+      </w:r>
+    </w:p>
+    <w:p>
+      <w:pPr>
+        <w:pStyle w:val="ListParagraph"/>
+        <w:numPr>
+          <w:ilvl w:val="3"/>
+          <w:numId w:val="1"/>
+        </w:numPr>
+        <w:spacing w:after="0" w:line="360" w:lineRule="auto"/>
+        <w:rPr>
+          <w:rFonts w:ascii="Arial" w:hAnsi="Arial" w:cs="Arial"/>
+        </w:rPr>
+      </w:pPr>
+      <w:r>
+        <w:rPr>
+          <w:rFonts w:ascii="Arial" w:hAnsi="Arial" w:cs="Arial"/>
+        </w:rPr>
+        <w:t>Parent sc</w:t>
+      </w:r>
+      <w:r>
+        <w:rPr>
+          <w:rFonts w:ascii="Arial" w:hAnsi="Arial" w:cs="Arial"/>
+        </w:rPr>
+        <w:t>hedule view: Bilal</w:t>
+      </w:r>
+    </w:p>
+    <w:p>
+      <w:pPr>
+        <w:pStyle w:val="ListParagraph"/>
+        <w:numPr>
+          <w:ilvl w:val="4"/>
+          <w:numId w:val="1"/>
+        </w:numPr>
+        <w:spacing w:after="0" w:line="360" w:lineRule="auto"/>
+        <w:rPr>
+          <w:rFonts w:ascii="Arial" w:hAnsi="Arial" w:cs="Arial"/>
+        </w:rPr>
+      </w:pPr>
+      <w:r>
+        <w:rPr>
+          <w:rFonts w:ascii="Arial" w:hAnsi="Arial" w:cs="Arial"/>
+        </w:rPr>
+        <w:t>The parent can view the team schedule</w:t>
+      </w:r>
+    </w:p>
+    <w:p>
+      <w:pPr>
+        <w:pStyle w:val="ListParagraph"/>
+        <w:numPr>
+          <w:ilvl w:val="3"/>
+          <w:numId w:val="1"/>
+        </w:numPr>
+        <w:spacing w:after="0" w:line="360" w:lineRule="auto"/>
+        <w:rPr>
+          <w:rFonts w:ascii="Arial" w:hAnsi="Arial" w:cs="Arial"/>
+        </w:rPr>
+      </w:pPr>
+      <w:r>
+        <w:rPr>
+          <w:rFonts w:ascii="Arial" w:hAnsi="Arial" w:cs="Arial"/>
+        </w:rPr>
+        <w:t xml:space="preserve">Parent lineup view: Joshua </w:t>
+      </w:r>
+    </w:p>
+    <w:p>
+      <w:pPr>
+        <w:pStyle w:val="ListParagraph"/>
+        <w:numPr>
+          <w:ilvl w:val="4"/>
+          <w:numId w:val="1"/>
+        </w:numPr>
+        <w:spacing w:after="0" w:line="360" w:lineRule="auto"/>
+        <w:rPr>
+          <w:rFonts w:ascii="Arial" w:hAnsi="Arial" w:cs="Arial"/>
+        </w:rPr>
+      </w:pPr>
+      <w:r>
+        <w:rPr>
+          <w:rFonts w:ascii="Arial" w:hAnsi="Arial" w:cs="Arial"/>
+        </w:rPr>
+        <w:t>The parent can view the lineup for a game</w:t>
+      </w:r>
+    </w:p>
+    <w:p>
+      <w:pPr>
+        <w:pStyle w:val="ListParagraph"/>
+        <w:numPr>
+          <w:ilvl w:val="3"/>
+          <w:numId w:val="1"/>
+        </w:numPr>
+        <w:spacing w:after="0" w:line="360" w:lineRule="auto"/>
+        <w:rPr>
+          <w:rFonts w:ascii="Arial" w:hAnsi="Arial" w:cs="Arial"/>
+        </w:rPr>
+      </w:pPr>
+      <w:r>
+        <w:rPr>
+          <w:rFonts w:ascii="Arial" w:hAnsi="Arial" w:cs="Arial"/>
+        </w:rPr>
+        <w:t xml:space="preserve">Parent stats view: </w:t>
+      </w:r>
+      <w:r>
+        <w:rPr>
+          <w:rFonts w:ascii="Arial" w:hAnsi="Arial" w:cs="Arial"/>
+        </w:rPr>
+        <w:t>Mark</w:t>
+      </w:r>
+    </w:p>
+    <w:p>
+      <w:pPr>
+        <w:pStyle w:val="ListParagraph"/>
+        <w:numPr>
+          <w:ilvl w:val="4"/>
+          <w:numId w:val="1"/>
+        </w:numPr>
+        <w:spacing w:after="0" w:line="360" w:lineRule="auto"/>
+        <w:rPr>
+          <w:rFonts w:ascii="Arial" w:hAnsi="Arial" w:cs="Arial"/>
+        </w:rPr>
+      </w:pPr>
+      <w:r>
+        <w:rPr>
+          <w:rFonts w:ascii="Arial" w:hAnsi="Arial" w:cs="Arial"/>
+        </w:rPr>
+        <w:t>The parent can view statistics for players</w:t>
+      </w:r>
+    </w:p>
+    <w:p>
+      <w:pPr>
+        <w:pStyle w:val="ListParagraph"/>
+        <w:numPr>
+          <w:ilvl w:val="3"/>
+          <w:numId w:val="1"/>
+        </w:numPr>
+        <w:spacing w:after="0" w:line="360" w:lineRule="auto"/>
+        <w:rPr>
+          <w:rFonts w:ascii="Arial" w:hAnsi="Arial" w:cs="Arial"/>
+        </w:rPr>
+      </w:pPr>
+      <w:r>
+        <w:rPr>
+          <w:rFonts w:ascii="Arial" w:hAnsi="Arial" w:cs="Arial"/>
+        </w:rPr>
         <w:lastRenderedPageBreak/>
-        <w:t>Parent login: Joshua Ford</w:t>
-      </w:r>
-    </w:p>
-    <w:p>
-      <w:pPr>
-        <w:pStyle w:val="ListParagraph"/>
-        <w:numPr>
-          <w:ilvl w:val="4"/>
-          <w:numId w:val="1"/>
-        </w:numPr>
-        <w:spacing w:after="0" w:line="360" w:lineRule="auto"/>
-        <w:rPr>
-          <w:rFonts w:ascii="Arial" w:hAnsi="Arial" w:cs="Arial"/>
-        </w:rPr>
-      </w:pPr>
-      <w:r>
-        <w:rPr>
-          <w:rFonts w:ascii="Arial" w:hAnsi="Arial" w:cs="Arial"/>
-        </w:rPr>
-        <w:t>The parent can login to the app</w:t>
-      </w:r>
-    </w:p>
-    <w:p>
-      <w:pPr>
-        <w:pStyle w:val="ListParagraph"/>
-        <w:numPr>
-          <w:ilvl w:val="3"/>
-          <w:numId w:val="1"/>
-        </w:numPr>
-        <w:spacing w:after="0" w:line="360" w:lineRule="auto"/>
-        <w:rPr>
-          <w:rFonts w:ascii="Arial" w:hAnsi="Arial" w:cs="Arial"/>
-        </w:rPr>
-      </w:pPr>
-      <w:r>
-        <w:rPr>
-          <w:rFonts w:ascii="Arial" w:hAnsi="Arial" w:cs="Arial"/>
-        </w:rPr>
-        <w:t>Parent Home View: Joshua Ford</w:t>
-      </w:r>
-    </w:p>
-    <w:p>
-      <w:pPr>
-        <w:pStyle w:val="ListParagraph"/>
-        <w:numPr>
-          <w:ilvl w:val="4"/>
-          <w:numId w:val="1"/>
-        </w:numPr>
-        <w:spacing w:after="0" w:line="360" w:lineRule="auto"/>
-        <w:rPr>
-          <w:rFonts w:ascii="Arial" w:hAnsi="Arial" w:cs="Arial"/>
-        </w:rPr>
-      </w:pPr>
-      <w:r>
-        <w:rPr>
-          <w:rFonts w:ascii="Arial" w:hAnsi="Arial" w:cs="Arial"/>
-        </w:rPr>
-        <w:t>The parent can access a home view with buttons to different features</w:t>
-      </w:r>
-    </w:p>
-    <w:p>
-      <w:pPr>
-        <w:pStyle w:val="ListParagraph"/>
-        <w:numPr>
-          <w:ilvl w:val="3"/>
-          <w:numId w:val="1"/>
-        </w:numPr>
-        <w:spacing w:after="0" w:line="360" w:lineRule="auto"/>
-        <w:rPr>
-          <w:rFonts w:ascii="Arial" w:hAnsi="Arial" w:cs="Arial"/>
-        </w:rPr>
-      </w:pPr>
-      <w:r>
-        <w:rPr>
-          <w:rFonts w:ascii="Arial" w:hAnsi="Arial" w:cs="Arial"/>
-        </w:rPr>
-        <w:t>Parent schedule view: Joshua Ford</w:t>
-      </w:r>
-    </w:p>
-    <w:p>
-      <w:pPr>
-        <w:pStyle w:val="ListParagraph"/>
-        <w:numPr>
-          <w:ilvl w:val="4"/>
-          <w:numId w:val="1"/>
-        </w:numPr>
-        <w:spacing w:after="0" w:line="360" w:lineRule="auto"/>
-        <w:rPr>
-          <w:rFonts w:ascii="Arial" w:hAnsi="Arial" w:cs="Arial"/>
-        </w:rPr>
-      </w:pPr>
-      <w:r>
-        <w:rPr>
-          <w:rFonts w:ascii="Arial" w:hAnsi="Arial" w:cs="Arial"/>
-        </w:rPr>
-        <w:t>The parent can view the team schedule</w:t>
-      </w:r>
-    </w:p>
-    <w:p>
-      <w:pPr>
-        <w:pStyle w:val="ListParagraph"/>
-        <w:numPr>
-          <w:ilvl w:val="3"/>
-          <w:numId w:val="1"/>
-        </w:numPr>
-        <w:spacing w:after="0" w:line="360" w:lineRule="auto"/>
-        <w:rPr>
-          <w:rFonts w:ascii="Arial" w:hAnsi="Arial" w:cs="Arial"/>
-        </w:rPr>
-      </w:pPr>
-      <w:r>
-        <w:rPr>
-          <w:rFonts w:ascii="Arial" w:hAnsi="Arial" w:cs="Arial"/>
-        </w:rPr>
-        <w:t>Parent lineup view: Joshua Ford</w:t>
-      </w:r>
-    </w:p>
-    <w:p>
-      <w:pPr>
-        <w:pStyle w:val="ListParagraph"/>
-        <w:numPr>
-          <w:ilvl w:val="4"/>
-          <w:numId w:val="1"/>
-        </w:numPr>
-        <w:spacing w:after="0" w:line="360" w:lineRule="auto"/>
-        <w:rPr>
-          <w:rFonts w:ascii="Arial" w:hAnsi="Arial" w:cs="Arial"/>
-        </w:rPr>
-      </w:pPr>
-      <w:r>
-        <w:rPr>
-          <w:rFonts w:ascii="Arial" w:hAnsi="Arial" w:cs="Arial"/>
-        </w:rPr>
-        <w:t>The parent can view the lineup for a game</w:t>
-      </w:r>
-    </w:p>
-    <w:p>
-      <w:pPr>
-        <w:pStyle w:val="ListParagraph"/>
-        <w:numPr>
-          <w:ilvl w:val="3"/>
-          <w:numId w:val="1"/>
-        </w:numPr>
-        <w:spacing w:after="0" w:line="360" w:lineRule="auto"/>
-        <w:rPr>
-          <w:rFonts w:ascii="Arial" w:hAnsi="Arial" w:cs="Arial"/>
-        </w:rPr>
-      </w:pPr>
-      <w:r>
-        <w:rPr>
-          <w:rFonts w:ascii="Arial" w:hAnsi="Arial" w:cs="Arial"/>
-        </w:rPr>
-        <w:t>Parent stats view: Joshua Ford</w:t>
-      </w:r>
-    </w:p>
-    <w:p>
-      <w:pPr>
-        <w:pStyle w:val="ListParagraph"/>
-        <w:numPr>
-          <w:ilvl w:val="4"/>
-          <w:numId w:val="1"/>
-        </w:numPr>
-        <w:spacing w:after="0" w:line="360" w:lineRule="auto"/>
-        <w:rPr>
-          <w:rFonts w:ascii="Arial" w:hAnsi="Arial" w:cs="Arial"/>
-        </w:rPr>
-      </w:pPr>
-      <w:r>
-        <w:rPr>
-          <w:rFonts w:ascii="Arial" w:hAnsi="Arial" w:cs="Arial"/>
-        </w:rPr>
-        <w:t>The parent can view statistics for players</w:t>
-      </w:r>
-    </w:p>
-    <w:p>
-      <w:pPr>
-        <w:pStyle w:val="ListParagraph"/>
-        <w:numPr>
-          <w:ilvl w:val="3"/>
-          <w:numId w:val="1"/>
-        </w:numPr>
-        <w:spacing w:after="0" w:line="360" w:lineRule="auto"/>
-        <w:rPr>
-          <w:rFonts w:ascii="Arial" w:hAnsi="Arial" w:cs="Arial"/>
-        </w:rPr>
-      </w:pPr>
-      <w:r>
-        <w:rPr>
-          <w:rFonts w:ascii="Arial" w:hAnsi="Arial" w:cs="Arial"/>
-        </w:rPr>
-        <w:t>Comment feature: Joshua Ford</w:t>
+        <w:t xml:space="preserve">Comment feature: </w:t>
+      </w:r>
+      <w:r>
+        <w:rPr>
+          <w:rFonts w:ascii="Arial" w:hAnsi="Arial" w:cs="Arial"/>
+        </w:rPr>
+        <w:t>Bilal</w:t>
       </w:r>
       <w:r>
         <w:rPr>
           <w:rFonts w:ascii="Arial" w:hAnsi="Arial" w:cs="Arial"/>
         </w:rPr>
         <w:t xml:space="preserve"> </w:t>
-      </w:r>
-    </w:p>
-    <w:p>
-      <w:pPr>
-        <w:pStyle w:val="ListParagraph"/>
-        <w:numPr>
-          <w:ilvl w:val="4"/>
-          <w:numId w:val="1"/>
-        </w:numPr>
-        <w:spacing w:after="0" w:line="360" w:lineRule="auto"/>
-        <w:rPr>
-          <w:rFonts w:ascii="Arial" w:hAnsi="Arial" w:cs="Arial"/>
-        </w:rPr>
-      </w:pPr>
-      <w:r>
-        <w:rPr>
-          <w:rFonts w:ascii="Arial" w:hAnsi="Arial" w:cs="Arial"/>
-        </w:rPr>
-        <w:t>The coach can make comments on the progress of players</w:t>
-      </w:r>
-    </w:p>
-    <w:p>
-      <w:pPr>
-        <w:pStyle w:val="ListParagraph"/>
-        <w:numPr>
-          <w:ilvl w:val="4"/>
-          <w:numId w:val="1"/>
-        </w:numPr>
-        <w:spacing w:after="0" w:line="360" w:lineRule="auto"/>
-        <w:rPr>
-          <w:rFonts w:ascii="Arial" w:hAnsi="Arial" w:cs="Arial"/>
-        </w:rPr>
-      </w:pPr>
-      <w:r>
-        <w:rPr>
-          <w:rFonts w:ascii="Arial" w:hAnsi="Arial" w:cs="Arial"/>
-        </w:rPr>
-        <w:t>The parent can view comments on their child</w:t>
-      </w:r>
-    </w:p>
-    <w:p>
-      <w:pPr>
-        <w:pStyle w:val="ListParagraph"/>
-        <w:numPr>
-          <w:ilvl w:val="1"/>
-          <w:numId w:val="1"/>
-        </w:numPr>
-        <w:spacing w:after="0" w:line="360" w:lineRule="auto"/>
-        <w:rPr>
-          <w:rFonts w:ascii="Arial" w:hAnsi="Arial" w:cs="Arial"/>
-          <w:b/>
-        </w:rPr>
-      </w:pPr>
-      <w:r>
-        <w:rPr>
-          <w:rFonts w:ascii="Arial" w:hAnsi="Arial" w:cs="Arial"/>
-          <w:b/>
-        </w:rPr>
-        <w:t>Burndown Chart</w:t>
-      </w:r>
-    </w:p>
-    <w:p>
-      <w:pPr>
-        <w:pStyle w:val="ListParagraph"/>
-        <w:numPr>
-          <w:ilvl w:val="2"/>
-          <w:numId w:val="1"/>
-        </w:numPr>
-        <w:spacing w:after="0" w:line="360" w:lineRule="auto"/>
-        <w:rPr>
-          <w:rFonts w:ascii="Arial" w:hAnsi="Arial" w:cs="Arial"/>
-          <w:b/>
-        </w:rPr>
-      </w:pPr>
-      <w:r>
-        <w:rPr>
-          <w:rFonts w:ascii="Arial" w:hAnsi="Arial" w:cs="Arial"/>
-          <w:b/>
-        </w:rPr>
-        <w:t>Screenshot burndown chart</w:t>
-      </w:r>
-    </w:p>
-    <w:p>
-      <w:pPr>
-        <w:pStyle w:val="ListParagraph"/>
-        <w:numPr>
-          <w:ilvl w:val="0"/>
-          <w:numId w:val="1"/>
-        </w:numPr>
-        <w:spacing w:after="0" w:line="360" w:lineRule="auto"/>
-        <w:rPr>
-          <w:rFonts w:ascii="Arial" w:hAnsi="Arial" w:cs="Arial"/>
-          <w:b/>
-        </w:rPr>
-      </w:pPr>
-      <w:r>
-        <w:rPr>
-          <w:rFonts w:ascii="Arial" w:hAnsi="Arial" w:cs="Arial"/>
-          <w:b/>
-        </w:rPr>
-        <w:t>First Increment Report</w:t>
-      </w:r>
-    </w:p>
-    <w:p>
-      <w:pPr>
-        <w:pStyle w:val="ListParagraph"/>
-        <w:numPr>
-          <w:ilvl w:val="1"/>
-          <w:numId w:val="1"/>
-        </w:numPr>
-        <w:spacing w:after="0" w:line="360" w:lineRule="auto"/>
-        <w:rPr>
-          <w:rFonts w:ascii="Arial" w:hAnsi="Arial" w:cs="Arial"/>
-          <w:b/>
-        </w:rPr>
-      </w:pPr>
-      <w:r>
-        <w:rPr>
-          <w:rFonts w:ascii="Arial" w:hAnsi="Arial" w:cs="Arial"/>
-          <w:b/>
-        </w:rPr>
-        <w:t>Existing Services</w:t>
-      </w:r>
-    </w:p>
-    <w:p>
-      <w:pPr>
-        <w:pStyle w:val="ListParagraph"/>
-        <w:numPr>
-          <w:ilvl w:val="2"/>
-          <w:numId w:val="1"/>
-        </w:numPr>
-        <w:spacing w:after="0" w:line="360" w:lineRule="auto"/>
-        <w:rPr>
-          <w:rFonts w:ascii="Arial" w:hAnsi="Arial" w:cs="Arial"/>
-        </w:rPr>
-      </w:pPr>
-      <w:r>
-        <w:rPr>
-          <w:rFonts w:ascii="Arial" w:hAnsi="Arial" w:cs="Arial"/>
-        </w:rPr>
-        <w:t>Google Gmail API</w:t>
-      </w:r>
-    </w:p>
-    <w:p>
-      <w:pPr>
-        <w:pStyle w:val="ListParagraph"/>
-        <w:numPr>
-          <w:ilvl w:val="2"/>
-          <w:numId w:val="1"/>
-        </w:numPr>
-        <w:spacing w:after="0" w:line="360" w:lineRule="auto"/>
-        <w:rPr>
-          <w:rFonts w:ascii="Arial" w:hAnsi="Arial" w:cs="Arial"/>
-        </w:rPr>
-      </w:pPr>
-      <w:r>
-        <w:rPr>
-          <w:rFonts w:ascii="Arial" w:hAnsi="Arial" w:cs="Arial"/>
-        </w:rPr>
-        <w:t>Android Studio</w:t>
-      </w:r>
-    </w:p>
-    <w:p>
-      <w:pPr>
-        <w:pStyle w:val="ListParagraph"/>
-        <w:numPr>
-          <w:ilvl w:val="2"/>
-          <w:numId w:val="1"/>
-        </w:numPr>
-        <w:spacing w:after="0" w:line="360" w:lineRule="auto"/>
-        <w:rPr>
-          <w:rFonts w:ascii="Arial" w:hAnsi="Arial" w:cs="Arial"/>
-        </w:rPr>
-      </w:pPr>
-      <w:r>
-        <w:rPr>
-          <w:rFonts w:ascii="Arial" w:hAnsi="Arial" w:cs="Arial"/>
-        </w:rPr>
-        <w:t>Visio</w:t>
-      </w:r>
-    </w:p>
-    <w:p>
-      <w:pPr>
-        <w:pStyle w:val="ListParagraph"/>
-        <w:numPr>
-          <w:ilvl w:val="1"/>
-          <w:numId w:val="1"/>
-        </w:numPr>
-        <w:spacing w:after="0" w:line="360" w:lineRule="auto"/>
-        <w:rPr>
-          <w:rFonts w:ascii="Arial" w:hAnsi="Arial" w:cs="Arial"/>
-          <w:b/>
-        </w:rPr>
-      </w:pPr>
-      <w:r>
-        <w:rPr>
-          <w:rFonts w:ascii="Arial" w:hAnsi="Arial" w:cs="Arial"/>
-          <w:b/>
-        </w:rPr>
-        <w:t>Detail Design of Features</w:t>
-      </w:r>
-    </w:p>
-    <w:p>
-      <w:pPr>
-        <w:pStyle w:val="ListParagraph"/>
-        <w:numPr>
-          <w:ilvl w:val="2"/>
-          <w:numId w:val="1"/>
-        </w:numPr>
-        <w:spacing w:after="0" w:line="360" w:lineRule="auto"/>
-        <w:rPr>
-          <w:rFonts w:ascii="Arial" w:hAnsi="Arial" w:cs="Arial"/>
-          <w:b/>
-        </w:rPr>
-      </w:pPr>
-      <w:r>
-        <w:rPr>
-          <w:rFonts w:ascii="Arial" w:hAnsi="Arial" w:cs="Arial"/>
-          <w:b/>
-        </w:rPr>
-        <w:t>Wireframes go here</w:t>
       </w:r>
       <w:bookmarkStart w:id="0" w:name="_GoBack"/>
       <w:bookmarkEnd w:id="0"/>
     </w:p>
+    <w:p>
+      <w:pPr>
+        <w:pStyle w:val="ListParagraph"/>
+        <w:numPr>
+          <w:ilvl w:val="4"/>
+          <w:numId w:val="1"/>
+        </w:numPr>
+        <w:spacing w:after="0" w:line="360" w:lineRule="auto"/>
+        <w:rPr>
+          <w:rFonts w:ascii="Arial" w:hAnsi="Arial" w:cs="Arial"/>
+        </w:rPr>
+      </w:pPr>
+      <w:r>
+        <w:rPr>
+          <w:rFonts w:ascii="Arial" w:hAnsi="Arial" w:cs="Arial"/>
+        </w:rPr>
+        <w:t>The coach can make comments on the progress of players</w:t>
+      </w:r>
+    </w:p>
+    <w:p>
+      <w:pPr>
+        <w:pStyle w:val="ListParagraph"/>
+        <w:numPr>
+          <w:ilvl w:val="4"/>
+          <w:numId w:val="1"/>
+        </w:numPr>
+        <w:spacing w:after="0" w:line="360" w:lineRule="auto"/>
+        <w:rPr>
+          <w:rFonts w:ascii="Arial" w:hAnsi="Arial" w:cs="Arial"/>
+        </w:rPr>
+      </w:pPr>
+      <w:r>
+        <w:rPr>
+          <w:rFonts w:ascii="Arial" w:hAnsi="Arial" w:cs="Arial"/>
+        </w:rPr>
+        <w:t>The parent can view comments on their child</w:t>
+      </w:r>
+    </w:p>
+    <w:p>
+      <w:pPr>
+        <w:pStyle w:val="ListParagraph"/>
+        <w:numPr>
+          <w:ilvl w:val="1"/>
+          <w:numId w:val="1"/>
+        </w:numPr>
+        <w:spacing w:after="0" w:line="360" w:lineRule="auto"/>
+        <w:rPr>
+          <w:rFonts w:ascii="Arial" w:hAnsi="Arial" w:cs="Arial"/>
+          <w:b/>
+        </w:rPr>
+      </w:pPr>
+      <w:r>
+        <w:rPr>
+          <w:rFonts w:ascii="Arial" w:hAnsi="Arial" w:cs="Arial"/>
+          <w:b/>
+          <w:noProof/>
+        </w:rPr>
+        <w:drawing>
+          <wp:anchor distT="0" distB="0" distL="114300" distR="114300" simplePos="0" relativeHeight="251660800" behindDoc="0" locked="0" layoutInCell="1" allowOverlap="1">
+            <wp:simplePos x="0" y="0"/>
+            <wp:positionH relativeFrom="column">
+              <wp:posOffset>-607060</wp:posOffset>
+            </wp:positionH>
+            <wp:positionV relativeFrom="paragraph">
+              <wp:posOffset>242570</wp:posOffset>
+            </wp:positionV>
+            <wp:extent cx="6769100" cy="3832860"/>
+            <wp:effectExtent l="0" t="0" r="0" b="0"/>
+            <wp:wrapThrough wrapText="bothSides">
+              <wp:wrapPolygon edited="0">
+                <wp:start x="0" y="0"/>
+                <wp:lineTo x="0" y="21471"/>
+                <wp:lineTo x="21519" y="21471"/>
+                <wp:lineTo x="21519" y="0"/>
+                <wp:lineTo x="0" y="0"/>
+              </wp:wrapPolygon>
+            </wp:wrapThrough>
+            <wp:docPr id="1" name="Picture 1"/>
+            <wp:cNvGraphicFramePr>
+              <a:graphicFrameLocks xmlns:a="http://schemas.openxmlformats.org/drawingml/2006/main" noChangeAspect="1"/>
+            </wp:cNvGraphicFramePr>
+            <a:graphic xmlns:a="http://schemas.openxmlformats.org/drawingml/2006/main">
+              <a:graphicData uri="http://schemas.openxmlformats.org/drawingml/2006/picture">
+                <pic:pic xmlns:pic="http://schemas.openxmlformats.org/drawingml/2006/picture">
+                  <pic:nvPicPr>
+                    <pic:cNvPr id="1" name="Screenshot (46).png"/>
+                    <pic:cNvPicPr/>
+                  </pic:nvPicPr>
+                  <pic:blipFill rotWithShape="1">
+                    <a:blip r:embed="rId7" cstate="print">
+                      <a:extLst>
+                        <a:ext uri="{28A0092B-C50C-407E-A947-70E740481C1C}">
+                          <a14:useLocalDpi xmlns:a14="http://schemas.microsoft.com/office/drawing/2010/main" val="0"/>
+                        </a:ext>
+                      </a:extLst>
+                    </a:blip>
+                    <a:srcRect l="50320"/>
+                    <a:stretch/>
+                  </pic:blipFill>
+                  <pic:spPr bwMode="auto">
+                    <a:xfrm>
+                      <a:off x="0" y="0"/>
+                      <a:ext cx="6769100" cy="3832860"/>
+                    </a:xfrm>
+                    <a:prstGeom prst="rect">
+                      <a:avLst/>
+                    </a:prstGeom>
+                    <a:ln>
+                      <a:noFill/>
+                    </a:ln>
+                    <a:extLst>
+                      <a:ext uri="{53640926-AAD7-44D8-BBD7-CCE9431645EC}">
+                        <a14:shadowObscured xmlns:a14="http://schemas.microsoft.com/office/drawing/2010/main"/>
+                      </a:ext>
+                    </a:extLst>
+                  </pic:spPr>
+                </pic:pic>
+              </a:graphicData>
+            </a:graphic>
+            <wp14:sizeRelH relativeFrom="page">
+              <wp14:pctWidth>0</wp14:pctWidth>
+            </wp14:sizeRelH>
+            <wp14:sizeRelV relativeFrom="page">
+              <wp14:pctHeight>0</wp14:pctHeight>
+            </wp14:sizeRelV>
+          </wp:anchor>
+        </w:drawing>
+      </w:r>
+      <w:r>
+        <w:rPr>
+          <w:rFonts w:ascii="Arial" w:hAnsi="Arial" w:cs="Arial"/>
+          <w:b/>
+        </w:rPr>
+        <w:t>Burndown Chart</w:t>
+      </w:r>
+    </w:p>
+    <w:p>
+      <w:pPr>
+        <w:pStyle w:val="ListParagraph"/>
+        <w:spacing w:after="0" w:line="360" w:lineRule="auto"/>
+        <w:ind w:left="1440"/>
+        <w:rPr>
+          <w:rFonts w:ascii="Arial" w:hAnsi="Arial" w:cs="Arial"/>
+          <w:b/>
+        </w:rPr>
+      </w:pPr>
+    </w:p>
+    <w:p>
+      <w:pPr>
+        <w:pStyle w:val="ListParagraph"/>
+        <w:numPr>
+          <w:ilvl w:val="0"/>
+          <w:numId w:val="1"/>
+        </w:numPr>
+        <w:spacing w:after="0" w:line="360" w:lineRule="auto"/>
+        <w:rPr>
+          <w:rFonts w:ascii="Arial" w:hAnsi="Arial" w:cs="Arial"/>
+          <w:b/>
+        </w:rPr>
+      </w:pPr>
+      <w:r>
+        <w:rPr>
+          <w:rFonts w:ascii="Arial" w:hAnsi="Arial" w:cs="Arial"/>
+          <w:b/>
+        </w:rPr>
+        <w:t>First Increment Report</w:t>
+      </w:r>
+    </w:p>
+    <w:p>
+      <w:pPr>
+        <w:pStyle w:val="ListParagraph"/>
+        <w:numPr>
+          <w:ilvl w:val="1"/>
+          <w:numId w:val="1"/>
+        </w:numPr>
+        <w:spacing w:after="0" w:line="360" w:lineRule="auto"/>
+        <w:rPr>
+          <w:rFonts w:ascii="Arial" w:hAnsi="Arial" w:cs="Arial"/>
+          <w:b/>
+        </w:rPr>
+      </w:pPr>
+      <w:r>
+        <w:rPr>
+          <w:rFonts w:ascii="Arial" w:hAnsi="Arial" w:cs="Arial"/>
+          <w:b/>
+        </w:rPr>
+        <w:t>Existing Services</w:t>
+      </w:r>
+    </w:p>
+    <w:p>
+      <w:pPr>
+        <w:pStyle w:val="ListParagraph"/>
+        <w:numPr>
+          <w:ilvl w:val="2"/>
+          <w:numId w:val="1"/>
+        </w:numPr>
+        <w:spacing w:after="0" w:line="360" w:lineRule="auto"/>
+        <w:rPr>
+          <w:rFonts w:ascii="Arial" w:hAnsi="Arial" w:cs="Arial"/>
+        </w:rPr>
+      </w:pPr>
+      <w:r>
+        <w:rPr>
+          <w:rFonts w:ascii="Arial" w:hAnsi="Arial" w:cs="Arial"/>
+        </w:rPr>
+        <w:t>Google Gmail API</w:t>
+      </w:r>
+    </w:p>
+    <w:p>
+      <w:pPr>
+        <w:pStyle w:val="ListParagraph"/>
+        <w:numPr>
+          <w:ilvl w:val="2"/>
+          <w:numId w:val="1"/>
+        </w:numPr>
+        <w:spacing w:after="0" w:line="360" w:lineRule="auto"/>
+        <w:rPr>
+          <w:rFonts w:ascii="Arial" w:hAnsi="Arial" w:cs="Arial"/>
+        </w:rPr>
+      </w:pPr>
+      <w:r>
+        <w:rPr>
+          <w:rFonts w:ascii="Arial" w:hAnsi="Arial" w:cs="Arial"/>
+        </w:rPr>
+        <w:t>Android Studio</w:t>
+      </w:r>
+    </w:p>
+    <w:p>
+      <w:pPr>
+        <w:pStyle w:val="ListParagraph"/>
+        <w:numPr>
+          <w:ilvl w:val="2"/>
+          <w:numId w:val="1"/>
+        </w:numPr>
+        <w:spacing w:after="0" w:line="360" w:lineRule="auto"/>
+        <w:rPr>
+          <w:rFonts w:ascii="Arial" w:hAnsi="Arial" w:cs="Arial"/>
+        </w:rPr>
+      </w:pPr>
+      <w:r>
+        <w:rPr>
+          <w:rFonts w:ascii="Arial" w:hAnsi="Arial" w:cs="Arial"/>
+        </w:rPr>
+        <w:t>Visio</w:t>
+      </w:r>
+    </w:p>
+    <w:p>
+      <w:pPr>
+        <w:pStyle w:val="ListParagraph"/>
+        <w:numPr>
+          <w:ilvl w:val="1"/>
+          <w:numId w:val="1"/>
+        </w:numPr>
+        <w:spacing w:after="0" w:line="360" w:lineRule="auto"/>
+        <w:rPr>
+          <w:rFonts w:ascii="Arial" w:hAnsi="Arial" w:cs="Arial"/>
+          <w:b/>
+        </w:rPr>
+      </w:pPr>
+      <w:r>
+        <w:rPr>
+          <w:rFonts w:ascii="Arial" w:hAnsi="Arial" w:cs="Arial"/>
+          <w:b/>
+        </w:rPr>
+        <w:t>Detail Design of Features</w:t>
+      </w:r>
+    </w:p>
+    <w:p>
+      <w:pPr>
+        <w:pStyle w:val="ListParagraph"/>
+        <w:spacing w:after="0" w:line="360" w:lineRule="auto"/>
+        <w:ind w:left="2160"/>
+        <w:rPr>
+          <w:b/>
+        </w:rPr>
+      </w:pPr>
+      <w:r>
+        <w:object w:dxaOrig="11565" w:dyaOrig="11973">
+          <v:shapetype id="_x0000_t75" coordsize="21600,21600" o:spt="75" o:preferrelative="t" path="m@4@5l@4@11@9@11@9@5xe" filled="f" stroked="f">
+            <v:stroke joinstyle="miter"/>
+            <v:formulas>
+              <v:f eqn="if lineDrawn pixelLineWidth 0"/>
+              <v:f eqn="sum @0 1 0"/>
+              <v:f eqn="sum 0 0 @1"/>
+              <v:f eqn="prod @2 1 2"/>
+              <v:f eqn="prod @3 21600 pixelWidth"/>
+              <v:f eqn="prod @3 21600 pixelHeight"/>
+              <v:f eqn="sum @0 0 1"/>
+              <v:f eqn="prod @6 1 2"/>
+              <v:f eqn="prod @7 21600 pixelWidth"/>
+              <v:f eqn="sum @8 21600 0"/>
+              <v:f eqn="prod @7 21600 pixelHeight"/>
+              <v:f eqn="sum @10 21600 0"/>
+            </v:formulas>
+            <v:path o:extrusionok="f" gradientshapeok="t" o:connecttype="rect"/>
+            <o:lock v:ext="edit" aspectratio="t"/>
+          </v:shapetype>
+          <v:shape id="_x0000_i1028" type="#_x0000_t75" style="width:468pt;height:484.5pt" o:ole="">
+            <v:imagedata r:id="rId8" o:title=""/>
+          </v:shape>
+          <o:OLEObject Type="Embed" ProgID="Visio.Drawing.15" ShapeID="_x0000_i1028" DrawAspect="Content" ObjectID="_1548867071" r:id="rId9"/>
+        </w:object>
+      </w:r>
+      <w:r>
+        <w:t xml:space="preserve"> </w:t>
+      </w:r>
+      <w:r>
+        <w:object w:dxaOrig="11565" w:dyaOrig="11973">
+          <v:shape id="_x0000_i1030" type="#_x0000_t75" style="width:468pt;height:484.5pt" o:ole="">
+            <v:imagedata r:id="rId10" o:title=""/>
+          </v:shape>
+          <o:OLEObject Type="Embed" ProgID="Visio.Drawing.15" ShapeID="_x0000_i1030" DrawAspect="Content" ObjectID="_1548867072" r:id="rId11"/>
+        </w:object>
+      </w:r>
+      <w:r>
+        <w:t xml:space="preserve"> </w:t>
+      </w:r>
+      <w:r>
+        <w:object w:dxaOrig="11565" w:dyaOrig="11973">
+          <v:shape id="_x0000_i1032" type="#_x0000_t75" style="width:468pt;height:484.5pt" o:ole="">
+            <v:imagedata r:id="rId12" o:title=""/>
+          </v:shape>
+          <o:OLEObject Type="Embed" ProgID="Visio.Drawing.15" ShapeID="_x0000_i1032" DrawAspect="Content" ObjectID="_1548867073" r:id="rId13"/>
+        </w:object>
+      </w:r>
+      <w:r>
+        <w:t xml:space="preserve"> </w:t>
+      </w:r>
+      <w:r>
+        <w:object w:dxaOrig="11565" w:dyaOrig="11581">
+          <v:shape id="_x0000_i1034" type="#_x0000_t75" style="width:468pt;height:468.75pt" o:ole="">
+            <v:imagedata r:id="rId14" o:title=""/>
+          </v:shape>
+          <o:OLEObject Type="Embed" ProgID="Visio.Drawing.15" ShapeID="_x0000_i1034" DrawAspect="Content" ObjectID="_1548867074" r:id="rId15"/>
+        </w:object>
+      </w:r>
+      <w:r>
+        <w:t xml:space="preserve"> </w:t>
+      </w:r>
+      <w:r>
+        <w:object w:dxaOrig="11565" w:dyaOrig="11973">
+          <v:shape id="_x0000_i1036" type="#_x0000_t75" style="width:468pt;height:484.5pt" o:ole="">
+            <v:imagedata r:id="rId16" o:title=""/>
+          </v:shape>
+          <o:OLEObject Type="Embed" ProgID="Visio.Drawing.15" ShapeID="_x0000_i1036" DrawAspect="Content" ObjectID="_1548867075" r:id="rId17"/>
+        </w:object>
+      </w:r>
+      <w:r>
+        <w:t xml:space="preserve"> </w:t>
+      </w:r>
+      <w:r>
+        <w:object w:dxaOrig="11565" w:dyaOrig="11973">
+          <v:shape id="_x0000_i1038" type="#_x0000_t75" style="width:468pt;height:484.5pt" o:ole="">
+            <v:imagedata r:id="rId18" o:title=""/>
+          </v:shape>
+          <o:OLEObject Type="Embed" ProgID="Visio.Drawing.15" ShapeID="_x0000_i1038" DrawAspect="Content" ObjectID="_1548867076" r:id="rId19"/>
+        </w:object>
+      </w:r>
+      <w:r>
+        <w:t xml:space="preserve"> </w:t>
+      </w:r>
+      <w:r>
+        <w:object w:dxaOrig="11565" w:dyaOrig="11973">
+          <v:shape id="_x0000_i1040" type="#_x0000_t75" style="width:468pt;height:484.5pt" o:ole="">
+            <v:imagedata r:id="rId20" o:title=""/>
+          </v:shape>
+          <o:OLEObject Type="Embed" ProgID="Visio.Drawing.15" ShapeID="_x0000_i1040" DrawAspect="Content" ObjectID="_1548867077" r:id="rId21"/>
+        </w:object>
+      </w:r>
+    </w:p>
+    <w:p>
+      <w:pPr>
+        <w:pStyle w:val="ListParagraph"/>
+        <w:spacing w:after="0" w:line="360" w:lineRule="auto"/>
+        <w:ind w:left="2160"/>
+        <w:rPr>
+          <w:b/>
+        </w:rPr>
+      </w:pPr>
+    </w:p>
+    <w:p>
+      <w:pPr>
+        <w:pStyle w:val="ListParagraph"/>
+        <w:spacing w:after="0" w:line="360" w:lineRule="auto"/>
+        <w:ind w:left="2160"/>
+        <w:rPr>
+          <w:b/>
+        </w:rPr>
+      </w:pPr>
+    </w:p>
+    <w:p>
+      <w:pPr>
+        <w:pStyle w:val="ListParagraph"/>
+        <w:spacing w:after="0" w:line="360" w:lineRule="auto"/>
+        <w:ind w:left="2160"/>
+        <w:rPr>
+          <w:b/>
+        </w:rPr>
+      </w:pPr>
+    </w:p>
+    <w:p>
+      <w:pPr>
+        <w:pStyle w:val="ListParagraph"/>
+        <w:spacing w:after="0" w:line="360" w:lineRule="auto"/>
+        <w:ind w:left="2160"/>
+        <w:rPr>
+          <w:b/>
+        </w:rPr>
+      </w:pPr>
+    </w:p>
+    <w:p>
+      <w:pPr>
+        <w:pStyle w:val="ListParagraph"/>
+        <w:spacing w:after="0" w:line="360" w:lineRule="auto"/>
+        <w:ind w:left="2160"/>
+        <w:rPr>
+          <w:b/>
+        </w:rPr>
+      </w:pPr>
+    </w:p>
+    <w:p>
+      <w:pPr>
+        <w:pStyle w:val="ListParagraph"/>
+        <w:spacing w:after="0" w:line="360" w:lineRule="auto"/>
+        <w:ind w:left="2160"/>
+        <w:rPr>
+          <w:b/>
+        </w:rPr>
+      </w:pPr>
+    </w:p>
+    <w:p>
+      <w:pPr>
+        <w:pStyle w:val="ListParagraph"/>
+        <w:spacing w:after="0" w:line="360" w:lineRule="auto"/>
+        <w:ind w:left="2160"/>
+        <w:rPr>
+          <w:b/>
+        </w:rPr>
+      </w:pPr>
+    </w:p>
+    <w:p>
+      <w:pPr>
+        <w:pStyle w:val="ListParagraph"/>
+        <w:spacing w:after="0" w:line="360" w:lineRule="auto"/>
+        <w:ind w:left="1440"/>
+        <w:rPr>
+          <w:rFonts w:ascii="Arial" w:hAnsi="Arial" w:cs="Arial"/>
+          <w:b/>
+        </w:rPr>
+      </w:pPr>
+      <w:r>
+        <w:rPr>
+          <w:rFonts w:ascii="Arial" w:hAnsi="Arial" w:cs="Arial"/>
+          <w:b/>
+        </w:rPr>
+        <w:lastRenderedPageBreak/>
+        <w:drawing>
+          <wp:anchor distT="0" distB="0" distL="114300" distR="114300" simplePos="0" relativeHeight="251656704" behindDoc="0" locked="0" layoutInCell="1" allowOverlap="1">
+            <wp:simplePos x="0" y="0"/>
+            <wp:positionH relativeFrom="column">
+              <wp:posOffset>114300</wp:posOffset>
+            </wp:positionH>
+            <wp:positionV relativeFrom="paragraph">
+              <wp:posOffset>257175</wp:posOffset>
+            </wp:positionV>
+            <wp:extent cx="5943600" cy="4123055"/>
+            <wp:effectExtent l="0" t="0" r="0" b="0"/>
+            <wp:wrapThrough wrapText="bothSides">
+              <wp:wrapPolygon edited="0">
+                <wp:start x="0" y="0"/>
+                <wp:lineTo x="0" y="21457"/>
+                <wp:lineTo x="21531" y="21457"/>
+                <wp:lineTo x="21531" y="0"/>
+                <wp:lineTo x="0" y="0"/>
+              </wp:wrapPolygon>
+            </wp:wrapThrough>
+            <wp:docPr id="3" name="Picture 3"/>
+            <wp:cNvGraphicFramePr>
+              <a:graphicFrameLocks xmlns:a="http://schemas.openxmlformats.org/drawingml/2006/main" noChangeAspect="1"/>
+            </wp:cNvGraphicFramePr>
+            <a:graphic xmlns:a="http://schemas.openxmlformats.org/drawingml/2006/main">
+              <a:graphicData uri="http://schemas.openxmlformats.org/drawingml/2006/picture">
+                <pic:pic xmlns:pic="http://schemas.openxmlformats.org/drawingml/2006/picture">
+                  <pic:nvPicPr>
+                    <pic:cNvPr id="3" name="Project Architecture.jpg"/>
+                    <pic:cNvPicPr/>
+                  </pic:nvPicPr>
+                  <pic:blipFill>
+                    <a:blip r:embed="rId22">
+                      <a:extLst>
+                        <a:ext uri="{28A0092B-C50C-407E-A947-70E740481C1C}">
+                          <a14:useLocalDpi xmlns:a14="http://schemas.microsoft.com/office/drawing/2010/main" val="0"/>
+                        </a:ext>
+                      </a:extLst>
+                    </a:blip>
+                    <a:stretch>
+                      <a:fillRect/>
+                    </a:stretch>
+                  </pic:blipFill>
+                  <pic:spPr>
+                    <a:xfrm>
+                      <a:off x="0" y="0"/>
+                      <a:ext cx="5943600" cy="4123055"/>
+                    </a:xfrm>
+                    <a:prstGeom prst="rect">
+                      <a:avLst/>
+                    </a:prstGeom>
+                  </pic:spPr>
+                </pic:pic>
+              </a:graphicData>
+            </a:graphic>
+            <wp14:sizeRelH relativeFrom="page">
+              <wp14:pctWidth>0</wp14:pctWidth>
+            </wp14:sizeRelH>
+            <wp14:sizeRelV relativeFrom="page">
+              <wp14:pctHeight>0</wp14:pctHeight>
+            </wp14:sizeRelV>
+          </wp:anchor>
+        </w:drawing>
+      </w:r>
+      <w:r>
+        <w:rPr>
+          <w:rFonts w:ascii="Arial" w:hAnsi="Arial" w:cs="Arial"/>
+          <w:b/>
+        </w:rPr>
+        <w:t>d</w:t>
+      </w:r>
+      <w:r>
+        <w:rPr>
+          <w:rFonts w:ascii="Arial" w:hAnsi="Arial" w:cs="Arial"/>
+          <w:b/>
+        </w:rPr>
+        <w:t>. Architecture Diagram</w:t>
+      </w:r>
+    </w:p>
+    <w:p>
+      <w:pPr>
+        <w:pStyle w:val="ListParagraph"/>
+        <w:spacing w:after="0" w:line="360" w:lineRule="auto"/>
+        <w:ind w:left="2160"/>
+        <w:rPr>
+          <w:rFonts w:ascii="Arial" w:hAnsi="Arial" w:cs="Arial"/>
+          <w:b/>
+        </w:rPr>
+      </w:pPr>
+    </w:p>
     <w:sectPr>
-      <w:headerReference w:type="default" r:id="rId8"/>
+      <w:headerReference w:type="default" r:id="rId23"/>
       <w:pgSz w:w="12240" w:h="15840"/>
       <w:pgMar w:top="1440" w:right="1440" w:bottom="1440" w:left="1440" w:header="720" w:footer="720" w:gutter="0"/>
       <w:cols w:space="720"/>
@@ -2114,7 +2617,7 @@
 </file>
 
 <file path=word/endnotes.xml><?xml version="1.0" encoding="utf-8"?>
-<w:endnotes xmlns:wpc="http://schemas.microsoft.com/office/word/2010/wordprocessingCanvas" xmlns:mc="http://schemas.openxmlformats.org/markup-compatibility/2006" xmlns:o="urn:schemas-microsoft-com:office:office" xmlns:r="http://schemas.openxmlformats.org/officeDocument/2006/relationships" xmlns:m="http://schemas.openxmlformats.org/officeDocument/2006/math" xmlns:v="urn:schemas-microsoft-com:vml" xmlns:wp14="http://schemas.microsoft.com/office/word/2010/wordprocessingDrawing" xmlns:wp="http://schemas.openxmlformats.org/drawingml/2006/wordprocessingDrawing" xmlns:w10="urn:schemas-microsoft-com:office:word" xmlns:w="http://schemas.openxmlformats.org/wordprocessingml/2006/main" xmlns:w14="http://schemas.microsoft.com/office/word/2010/wordml" xmlns:wpg="http://schemas.microsoft.com/office/word/2010/wordprocessingGroup" xmlns:wpi="http://schemas.microsoft.com/office/word/2010/wordprocessingInk" xmlns:wne="http://schemas.microsoft.com/office/word/2006/wordml" xmlns:wps="http://schemas.microsoft.com/office/word/2010/wordprocessingShape" mc:Ignorable="w14 wp14">
+<w:endnotes xmlns:wpc="http://schemas.microsoft.com/office/word/2010/wordprocessingCanvas" xmlns:cx="http://schemas.microsoft.com/office/drawing/2014/chartex" xmlns:cx1="http://schemas.microsoft.com/office/drawing/2015/9/8/chartex" xmlns:cx2="http://schemas.microsoft.com/office/drawing/2015/10/21/chartex" xmlns:cx3="http://schemas.microsoft.com/office/drawing/2016/5/9/chartex" xmlns:cx4="http://schemas.microsoft.com/office/drawing/2016/5/10/chartex" xmlns:cx5="http://schemas.microsoft.com/office/drawing/2016/5/11/chartex" xmlns:mc="http://schemas.openxmlformats.org/markup-compatibility/2006" xmlns:o="urn:schemas-microsoft-com:office:office" xmlns:r="http://schemas.openxmlformats.org/officeDocument/2006/relationships" xmlns:m="http://schemas.openxmlformats.org/officeDocument/2006/math" xmlns:v="urn:schemas-microsoft-com:vml" xmlns:wp14="http://schemas.microsoft.com/office/word/2010/wordprocessingDrawing" xmlns:wp="http://schemas.openxmlformats.org/drawingml/2006/wordprocessingDrawing" xmlns:w10="urn:schemas-microsoft-com:office:word" xmlns:w="http://schemas.openxmlformats.org/wordprocessingml/2006/main" xmlns:w14="http://schemas.microsoft.com/office/word/2010/wordml" xmlns:w15="http://schemas.microsoft.com/office/word/2012/wordml" xmlns:w16se="http://schemas.microsoft.com/office/word/2015/wordml/symex" xmlns:wpg="http://schemas.microsoft.com/office/word/2010/wordprocessingGroup" xmlns:wpi="http://schemas.microsoft.com/office/word/2010/wordprocessingInk" xmlns:wne="http://schemas.microsoft.com/office/word/2006/wordml" xmlns:wps="http://schemas.microsoft.com/office/word/2010/wordprocessingShape" mc:Ignorable="w14 w15 w16se wp14">
   <w:endnote w:type="separator" w:id="-1">
     <w:p>
       <w:pPr>
@@ -2139,7 +2642,7 @@
 </file>
 
 <file path=word/footnotes.xml><?xml version="1.0" encoding="utf-8"?>
-<w:footnotes xmlns:wpc="http://schemas.microsoft.com/office/word/2010/wordprocessingCanvas" xmlns:mc="http://schemas.openxmlformats.org/markup-compatibility/2006" xmlns:o="urn:schemas-microsoft-com:office:office" xmlns:r="http://schemas.openxmlformats.org/officeDocument/2006/relationships" xmlns:m="http://schemas.openxmlformats.org/officeDocument/2006/math" xmlns:v="urn:schemas-microsoft-com:vml" xmlns:wp14="http://schemas.microsoft.com/office/word/2010/wordprocessingDrawing" xmlns:wp="http://schemas.openxmlformats.org/drawingml/2006/wordprocessingDrawing" xmlns:w10="urn:schemas-microsoft-com:office:word" xmlns:w="http://schemas.openxmlformats.org/wordprocessingml/2006/main" xmlns:w14="http://schemas.microsoft.com/office/word/2010/wordml" xmlns:wpg="http://schemas.microsoft.com/office/word/2010/wordprocessingGroup" xmlns:wpi="http://schemas.microsoft.com/office/word/2010/wordprocessingInk" xmlns:wne="http://schemas.microsoft.com/office/word/2006/wordml" xmlns:wps="http://schemas.microsoft.com/office/word/2010/wordprocessingShape" mc:Ignorable="w14 wp14">
+<w:footnotes xmlns:wpc="http://schemas.microsoft.com/office/word/2010/wordprocessingCanvas" xmlns:cx="http://schemas.microsoft.com/office/drawing/2014/chartex" xmlns:cx1="http://schemas.microsoft.com/office/drawing/2015/9/8/chartex" xmlns:cx2="http://schemas.microsoft.com/office/drawing/2015/10/21/chartex" xmlns:cx3="http://schemas.microsoft.com/office/drawing/2016/5/9/chartex" xmlns:cx4="http://schemas.microsoft.com/office/drawing/2016/5/10/chartex" xmlns:cx5="http://schemas.microsoft.com/office/drawing/2016/5/11/chartex" xmlns:mc="http://schemas.openxmlformats.org/markup-compatibility/2006" xmlns:o="urn:schemas-microsoft-com:office:office" xmlns:r="http://schemas.openxmlformats.org/officeDocument/2006/relationships" xmlns:m="http://schemas.openxmlformats.org/officeDocument/2006/math" xmlns:v="urn:schemas-microsoft-com:vml" xmlns:wp14="http://schemas.microsoft.com/office/word/2010/wordprocessingDrawing" xmlns:wp="http://schemas.openxmlformats.org/drawingml/2006/wordprocessingDrawing" xmlns:w10="urn:schemas-microsoft-com:office:word" xmlns:w="http://schemas.openxmlformats.org/wordprocessingml/2006/main" xmlns:w14="http://schemas.microsoft.com/office/word/2010/wordml" xmlns:w15="http://schemas.microsoft.com/office/word/2012/wordml" xmlns:w16se="http://schemas.microsoft.com/office/word/2015/wordml/symex" xmlns:wpg="http://schemas.microsoft.com/office/word/2010/wordprocessingGroup" xmlns:wpi="http://schemas.microsoft.com/office/word/2010/wordprocessingInk" xmlns:wne="http://schemas.microsoft.com/office/word/2006/wordml" xmlns:wps="http://schemas.microsoft.com/office/word/2010/wordprocessingShape" mc:Ignorable="w14 w15 w16se wp14">
   <w:footnote w:type="separator" w:id="-1">
     <w:p>
       <w:pPr>
@@ -2164,7 +2667,7 @@
 </file>
 
 <file path=word/header1.xml><?xml version="1.0" encoding="utf-8"?>
-<w:hdr xmlns:wpc="http://schemas.microsoft.com/office/word/2010/wordprocessingCanvas" xmlns:mc="http://schemas.openxmlformats.org/markup-compatibility/2006" xmlns:o="urn:schemas-microsoft-com:office:office" xmlns:r="http://schemas.openxmlformats.org/officeDocument/2006/relationships" xmlns:m="http://schemas.openxmlformats.org/officeDocument/2006/math" xmlns:v="urn:schemas-microsoft-com:vml" xmlns:wp14="http://schemas.microsoft.com/office/word/2010/wordprocessingDrawing" xmlns:wp="http://schemas.openxmlformats.org/drawingml/2006/wordprocessingDrawing" xmlns:w10="urn:schemas-microsoft-com:office:word" xmlns:w="http://schemas.openxmlformats.org/wordprocessingml/2006/main" xmlns:w14="http://schemas.microsoft.com/office/word/2010/wordml" xmlns:wpg="http://schemas.microsoft.com/office/word/2010/wordprocessingGroup" xmlns:wpi="http://schemas.microsoft.com/office/word/2010/wordprocessingInk" xmlns:wne="http://schemas.microsoft.com/office/word/2006/wordml" xmlns:wps="http://schemas.microsoft.com/office/word/2010/wordprocessingShape" mc:Ignorable="w14 wp14">
+<w:hdr xmlns:wpc="http://schemas.microsoft.com/office/word/2010/wordprocessingCanvas" xmlns:cx="http://schemas.microsoft.com/office/drawing/2014/chartex" xmlns:cx1="http://schemas.microsoft.com/office/drawing/2015/9/8/chartex" xmlns:cx2="http://schemas.microsoft.com/office/drawing/2015/10/21/chartex" xmlns:cx3="http://schemas.microsoft.com/office/drawing/2016/5/9/chartex" xmlns:cx4="http://schemas.microsoft.com/office/drawing/2016/5/10/chartex" xmlns:cx5="http://schemas.microsoft.com/office/drawing/2016/5/11/chartex" xmlns:mc="http://schemas.openxmlformats.org/markup-compatibility/2006" xmlns:o="urn:schemas-microsoft-com:office:office" xmlns:r="http://schemas.openxmlformats.org/officeDocument/2006/relationships" xmlns:m="http://schemas.openxmlformats.org/officeDocument/2006/math" xmlns:v="urn:schemas-microsoft-com:vml" xmlns:wp14="http://schemas.microsoft.com/office/word/2010/wordprocessingDrawing" xmlns:wp="http://schemas.openxmlformats.org/drawingml/2006/wordprocessingDrawing" xmlns:w10="urn:schemas-microsoft-com:office:word" xmlns:w="http://schemas.openxmlformats.org/wordprocessingml/2006/main" xmlns:w14="http://schemas.microsoft.com/office/word/2010/wordml" xmlns:w15="http://schemas.microsoft.com/office/word/2012/wordml" xmlns:w16se="http://schemas.microsoft.com/office/word/2015/wordml/symex" xmlns:wpg="http://schemas.microsoft.com/office/word/2010/wordprocessingGroup" xmlns:wpi="http://schemas.microsoft.com/office/word/2010/wordprocessingInk" xmlns:wne="http://schemas.microsoft.com/office/word/2006/wordml" xmlns:wps="http://schemas.microsoft.com/office/word/2010/wordprocessingShape" mc:Ignorable="w14 w15 w16se wp14">
   <w:sdt>
     <w:sdtPr>
       <w:rPr>
@@ -2236,6 +2739,13 @@
           <w:tab/>
           <w:t>Joshua Ford</w:t>
         </w:r>
+        <w:r>
+          <w:rPr>
+            <w:rFonts w:ascii="Arial" w:hAnsi="Arial" w:cs="Arial"/>
+            <w:noProof/>
+          </w:rPr>
+          <w:t>, Mark Schultz, Bilal Ahmad</w:t>
+        </w:r>
       </w:p>
     </w:sdtContent>
   </w:sdt>
@@ -2251,8 +2761,8 @@
 </file>
 
 <file path=word/numbering.xml><?xml version="1.0" encoding="utf-8"?>
-<w:numbering xmlns:wpc="http://schemas.microsoft.com/office/word/2010/wordprocessingCanvas" xmlns:mc="http://schemas.openxmlformats.org/markup-compatibility/2006" xmlns:o="urn:schemas-microsoft-com:office:office" xmlns:r="http://schemas.openxmlformats.org/officeDocument/2006/relationships" xmlns:m="http://schemas.openxmlformats.org/officeDocument/2006/math" xmlns:v="urn:schemas-microsoft-com:vml" xmlns:wp14="http://schemas.microsoft.com/office/word/2010/wordprocessingDrawing" xmlns:wp="http://schemas.openxmlformats.org/drawingml/2006/wordprocessingDrawing" xmlns:w10="urn:schemas-microsoft-com:office:word" xmlns:w="http://schemas.openxmlformats.org/wordprocessingml/2006/main" xmlns:w14="http://schemas.microsoft.com/office/word/2010/wordml" xmlns:wpg="http://schemas.microsoft.com/office/word/2010/wordprocessingGroup" xmlns:wpi="http://schemas.microsoft.com/office/word/2010/wordprocessingInk" xmlns:wne="http://schemas.microsoft.com/office/word/2006/wordml" xmlns:wps="http://schemas.microsoft.com/office/word/2010/wordprocessingShape" mc:Ignorable="w14 wp14">
-  <w:abstractNum w:abstractNumId="0">
+<w:numbering xmlns:wpc="http://schemas.microsoft.com/office/word/2010/wordprocessingCanvas" xmlns:cx="http://schemas.microsoft.com/office/drawing/2014/chartex" xmlns:cx1="http://schemas.microsoft.com/office/drawing/2015/9/8/chartex" xmlns:cx2="http://schemas.microsoft.com/office/drawing/2015/10/21/chartex" xmlns:cx3="http://schemas.microsoft.com/office/drawing/2016/5/9/chartex" xmlns:cx4="http://schemas.microsoft.com/office/drawing/2016/5/10/chartex" xmlns:cx5="http://schemas.microsoft.com/office/drawing/2016/5/11/chartex" xmlns:mc="http://schemas.openxmlformats.org/markup-compatibility/2006" xmlns:o="urn:schemas-microsoft-com:office:office" xmlns:r="http://schemas.openxmlformats.org/officeDocument/2006/relationships" xmlns:m="http://schemas.openxmlformats.org/officeDocument/2006/math" xmlns:v="urn:schemas-microsoft-com:vml" xmlns:wp14="http://schemas.microsoft.com/office/word/2010/wordprocessingDrawing" xmlns:wp="http://schemas.openxmlformats.org/drawingml/2006/wordprocessingDrawing" xmlns:w10="urn:schemas-microsoft-com:office:word" xmlns:w="http://schemas.openxmlformats.org/wordprocessingml/2006/main" xmlns:w14="http://schemas.microsoft.com/office/word/2010/wordml" xmlns:w15="http://schemas.microsoft.com/office/word/2012/wordml" xmlns:w16se="http://schemas.microsoft.com/office/word/2015/wordml/symex" xmlns:wpg="http://schemas.microsoft.com/office/word/2010/wordprocessingGroup" xmlns:wpi="http://schemas.microsoft.com/office/word/2010/wordprocessingInk" xmlns:wne="http://schemas.microsoft.com/office/word/2006/wordml" xmlns:wps="http://schemas.microsoft.com/office/word/2010/wordprocessingShape" mc:Ignorable="w14 w15 w16se wp14">
+  <w:abstractNum w:abstractNumId="0" w15:restartNumberingAfterBreak="0">
     <w:nsid w:val="67F61C11"/>
     <w:multiLevelType w:val="hybridMultilevel"/>
     <w:tmpl w:val="D82E02C2"/>
@@ -2354,7 +2864,7 @@
 </file>
 
 <file path=word/styles.xml><?xml version="1.0" encoding="utf-8"?>
-<w:styles xmlns:mc="http://schemas.openxmlformats.org/markup-compatibility/2006" xmlns:r="http://schemas.openxmlformats.org/officeDocument/2006/relationships" xmlns:w="http://schemas.openxmlformats.org/wordprocessingml/2006/main" xmlns:w14="http://schemas.microsoft.com/office/word/2010/wordml" mc:Ignorable="w14">
+<w:styles xmlns:mc="http://schemas.openxmlformats.org/markup-compatibility/2006" xmlns:r="http://schemas.openxmlformats.org/officeDocument/2006/relationships" xmlns:w="http://schemas.openxmlformats.org/wordprocessingml/2006/main" xmlns:w14="http://schemas.microsoft.com/office/word/2010/wordml" xmlns:w15="http://schemas.microsoft.com/office/word/2012/wordml" xmlns:w16se="http://schemas.microsoft.com/office/word/2015/wordml/symex" mc:Ignorable="w14 w15 w16se">
   <w:docDefaults>
     <w:rPrDefault>
       <w:rPr>
@@ -2370,389 +2880,381 @@
       </w:pPr>
     </w:pPrDefault>
   </w:docDefaults>
-  <w:latentStyles w:defLockedState="0" w:defUIPriority="99" w:defSemiHidden="1" w:defUnhideWhenUsed="1" w:defQFormat="0" w:count="267">
-    <w:lsdException w:name="Normal" w:semiHidden="0" w:uiPriority="0" w:unhideWhenUsed="0" w:qFormat="1"/>
-    <w:lsdException w:name="heading 1" w:semiHidden="0" w:uiPriority="9" w:unhideWhenUsed="0" w:qFormat="1"/>
-    <w:lsdException w:name="heading 2" w:uiPriority="9" w:qFormat="1"/>
-    <w:lsdException w:name="heading 3" w:uiPriority="9" w:qFormat="1"/>
-    <w:lsdException w:name="heading 4" w:uiPriority="9" w:qFormat="1"/>
-    <w:lsdException w:name="heading 5" w:uiPriority="9" w:qFormat="1"/>
-    <w:lsdException w:name="heading 6" w:uiPriority="9" w:qFormat="1"/>
-    <w:lsdException w:name="heading 7" w:uiPriority="9" w:qFormat="1"/>
-    <w:lsdException w:name="heading 8" w:uiPriority="9" w:qFormat="1"/>
-    <w:lsdException w:name="heading 9" w:uiPriority="9" w:qFormat="1"/>
-    <w:lsdException w:name="toc 1" w:uiPriority="39"/>
-    <w:lsdException w:name="toc 2" w:uiPriority="39"/>
-    <w:lsdException w:name="toc 3" w:uiPriority="39"/>
-    <w:lsdException w:name="toc 4" w:uiPriority="39"/>
-    <w:lsdException w:name="toc 5" w:uiPriority="39"/>
-    <w:lsdException w:name="toc 6" w:uiPriority="39"/>
-    <w:lsdException w:name="toc 7" w:uiPriority="39"/>
-    <w:lsdException w:name="toc 8" w:uiPriority="39"/>
-    <w:lsdException w:name="toc 9" w:uiPriority="39"/>
-    <w:lsdException w:name="caption" w:uiPriority="35" w:qFormat="1"/>
-    <w:lsdException w:name="Title" w:semiHidden="0" w:uiPriority="10" w:unhideWhenUsed="0" w:qFormat="1"/>
-    <w:lsdException w:name="Default Paragraph Font" w:uiPriority="1"/>
-    <w:lsdException w:name="Subtitle" w:semiHidden="0" w:uiPriority="11" w:unhideWhenUsed="0" w:qFormat="1"/>
-    <w:lsdException w:name="Strong" w:semiHidden="0" w:uiPriority="22" w:unhideWhenUsed="0" w:qFormat="1"/>
-    <w:lsdException w:name="Emphasis" w:semiHidden="0" w:uiPriority="20" w:unhideWhenUsed="0" w:qFormat="1"/>
-    <w:lsdException w:name="Table Grid" w:semiHidden="0" w:uiPriority="59" w:unhideWhenUsed="0"/>
-    <w:lsdException w:name="Placeholder Text" w:unhideWhenUsed="0"/>
-    <w:lsdException w:name="No Spacing" w:semiHidden="0" w:uiPriority="1" w:unhideWhenUsed="0" w:qFormat="1"/>
-    <w:lsdException w:name="Light Shading" w:semiHidden="0" w:uiPriority="60" w:unhideWhenUsed="0"/>
-    <w:lsdException w:name="Light List" w:semiHidden="0" w:uiPriority="61" w:unhideWhenUsed="0"/>
-    <w:lsdException w:name="Light Grid" w:semiHidden="0" w:uiPriority="62" w:unhideWhenUsed="0"/>
-    <w:lsdException w:name="Medium Shading 1" w:semiHidden="0" w:uiPriority="63" w:unhideWhenUsed="0"/>
-    <w:lsdException w:name="Medium Shading 2" w:semiHidden="0" w:uiPriority="64" w:unhideWhenUsed="0"/>
-    <w:lsdException w:name="Medium List 1" w:semiHidden="0" w:uiPriority="65" w:unhideWhenUsed="0"/>
-    <w:lsdException w:name="Medium List 2" w:semiHidden="0" w:uiPriority="66" w:unhideWhenUsed="0"/>
-    <w:lsdException w:name="Medium Grid 1" w:semiHidden="0" w:uiPriority="67" w:unhideWhenUsed="0"/>
-    <w:lsdException w:name="Medium Grid 2" w:semiHidden="0" w:uiPriority="68" w:unhideWhenUsed="0"/>
-    <w:lsdException w:name="Medium Grid 3" w:semiHidden="0" w:uiPriority="69" w:unhideWhenUsed="0"/>
-    <w:lsdException w:name="Dark List" w:semiHidden="0" w:uiPriority="70" w:unhideWhenUsed="0"/>
-    <w:lsdException w:name="Colorful Shading" w:semiHidden="0" w:uiPriority="71" w:unhideWhenUsed="0"/>
-    <w:lsdException w:name="Colorful List" w:semiHidden="0" w:uiPriority="72" w:unhideWhenUsed="0"/>
-    <w:lsdException w:name="Colorful Grid" w:semiHidden="0" w:uiPriority="73" w:unhideWhenUsed="0"/>
-    <w:lsdException w:name="Light Shading Accent 1" w:semiHidden="0" w:uiPriority="60" w:unhideWhenUsed="0"/>
-    <w:lsdException w:name="Light List Accent 1" w:semiHidden="0" w:uiPriority="61" w:unhideWhenUsed="0"/>
-    <w:lsdException w:name="Light Grid Accent 1" w:semiHidden="0" w:uiPriority="62" w:unhideWhenUsed="0"/>
-    <w:lsdException w:name="Medium Shading 1 Accent 1" w:semiHidden="0" w:uiPriority="63" w:unhideWhenUsed="0"/>
-    <w:lsdException w:name="Medium Shading 2 Accent 1" w:semiHidden="0" w:uiPriority="64" w:unhideWhenUsed="0"/>
-    <w:lsdException w:name="Medium List 1 Accent 1" w:semiHidden="0" w:uiPriority="65" w:unhideWhenUsed="0"/>
-    <w:lsdException w:name="Revision" w:unhideWhenUsed="0"/>
-    <w:lsdException w:name="List Paragraph" w:semiHidden="0" w:uiPriority="34" w:unhideWhenUsed="0" w:qFormat="1"/>
-    <w:lsdException w:name="Quote" w:semiHidden="0" w:uiPriority="29" w:unhideWhenUsed="0" w:qFormat="1"/>
-    <w:lsdException w:name="Intense Quote" w:semiHidden="0" w:uiPriority="30" w:unhideWhenUsed="0" w:qFormat="1"/>
-    <w:lsdException w:name="Medium List 2 Accent 1" w:semiHidden="0" w:uiPriority="66" w:unhideWhenUsed="0"/>
-    <w:lsdException w:name="Medium Grid 1 Accent 1" w:semiHidden="0" w:uiPriority="67" w:unhideWhenUsed="0"/>
-    <w:lsdException w:name="Medium Grid 2 Accent 1" w:semiHidden="0" w:uiPriority="68" w:unhideWhenUsed="0"/>
-    <w:lsdException w:name="Medium Grid 3 Accent 1" w:semiHidden="0" w:uiPriority="69" w:unhideWhenUsed="0"/>
-    <w:lsdException w:name="Dark List Accent 1" w:semiHidden="0" w:uiPriority="70" w:unhideWhenUsed="0"/>
-    <w:lsdException w:name="Colorful Shading Accent 1" w:semiHidden="0" w:uiPriority="71" w:unhideWhenUsed="0"/>
-    <w:lsdException w:name="Colorful List Accent 1" w:semiHidden="0" w:uiPriority="72" w:unhideWhenUsed="0"/>
-    <w:lsdException w:name="Colorful Grid Accent 1" w:semiHidden="0" w:uiPriority="73" w:unhideWhenUsed="0"/>
-    <w:lsdException w:name="Light Shading Accent 2" w:semiHidden="0" w:uiPriority="60" w:unhideWhenUsed="0"/>
-    <w:lsdException w:name="Light List Accent 2" w:semiHidden="0" w:uiPriority="61" w:unhideWhenUsed="0"/>
-    <w:lsdException w:name="Light Grid Accent 2" w:semiHidden="0" w:uiPriority="62" w:unhideWhenUsed="0"/>
-    <w:lsdException w:name="Medium Shading 1 Accent 2" w:semiHidden="0" w:uiPriority="63" w:unhideWhenUsed="0"/>
-    <w:lsdException w:name="Medium Shading 2 Accent 2" w:semiHidden="0" w:uiPriority="64" w:unhideWhenUsed="0"/>
-    <w:lsdException w:name="Medium List 1 Accent 2" w:semiHidden="0" w:uiPriority="65" w:unhideWhenUsed="0"/>
-    <w:lsdException w:name="Medium List 2 Accent 2" w:semiHidden="0" w:uiPriority="66" w:unhideWhenUsed="0"/>
-    <w:lsdException w:name="Medium Grid 1 Accent 2" w:semiHidden="0" w:uiPriority="67" w:unhideWhenUsed="0"/>
-    <w:lsdException w:name="Medium Grid 2 Accent 2" w:semiHidden="0" w:uiPriority="68" w:unhideWhenUsed="0"/>
-    <w:lsdException w:name="Medium Grid 3 Accent 2" w:semiHidden="0" w:uiPriority="69" w:unhideWhenUsed="0"/>
-    <w:lsdException w:name="Dark List Accent 2" w:semiHidden="0" w:uiPriority="70" w:unhideWhenUsed="0"/>
-    <w:lsdException w:name="Colorful Shading Accent 2" w:semiHidden="0" w:uiPriority="71" w:unhideWhenUsed="0"/>
-    <w:lsdException w:name="Colorful List Accent 2" w:semiHidden="0" w:uiPriority="72" w:unhideWhenUsed="0"/>
-    <w:lsdException w:name="Colorful Grid Accent 2" w:semiHidden="0" w:uiPriority="73" w:unhideWhenUsed="0"/>
-    <w:lsdException w:name="Light Shading Accent 3" w:semiHidden="0" w:uiPriority="60" w:unhideWhenUsed="0"/>
-    <w:lsdException w:name="Light List Accent 3" w:semiHidden="0" w:uiPriority="61" w:unhideWhenUsed="0"/>
-    <w:lsdException w:name="Light Grid Accent 3" w:semiHidden="0" w:uiPriority="62" w:unhideWhenUsed="0"/>
-    <w:lsdException w:name="Medium Shading 1 Accent 3" w:semiHidden="0" w:uiPriority="63" w:unhideWhenUsed="0"/>
-    <w:lsdException w:name="Medium Shading 2 Accent 3" w:semiHidden="0" w:uiPriority="64" w:unhideWhenUsed="0"/>
-    <w:lsdException w:name="Medium List 1 Accent 3" w:semiHidden="0" w:uiPriority="65" w:unhideWhenUsed="0"/>
-    <w:lsdException w:name="Medium List 2 Accent 3" w:semiHidden="0" w:uiPriority="66" w:unhideWhenUsed="0"/>
-    <w:lsdException w:name="Medium Grid 1 Accent 3" w:semiHidden="0" w:uiPriority="67" w:unhideWhenUsed="0"/>
-    <w:lsdException w:name="Medium Grid 2 Accent 3" w:semiHidden="0" w:uiPriority="68" w:unhideWhenUsed="0"/>
-    <w:lsdException w:name="Medium Grid 3 Accent 3" w:semiHidden="0" w:uiPriority="69" w:unhideWhenUsed="0"/>
-    <w:lsdException w:name="Dark List Accent 3" w:semiHidden="0" w:uiPriority="70" w:unhideWhenUsed="0"/>
-    <w:lsdException w:name="Colorful Shading Accent 3" w:semiHidden="0" w:uiPriority="71" w:unhideWhenUsed="0"/>
-    <w:lsdException w:name="Colorful List Accent 3" w:semiHidden="0" w:uiPriority="72" w:unhideWhenUsed="0"/>
-    <w:lsdException w:name="Colorful Grid Accent 3" w:semiHidden="0" w:uiPriority="73" w:unhideWhenUsed="0"/>
-    <w:lsdException w:name="Light Shading Accent 4" w:semiHidden="0" w:uiPriority="60" w:unhideWhenUsed="0"/>
-    <w:lsdException w:name="Light List Accent 4" w:semiHidden="0" w:uiPriority="61" w:unhideWhenUsed="0"/>
-    <w:lsdException w:name="Light Grid Accent 4" w:semiHidden="0" w:uiPriority="62" w:unhideWhenUsed="0"/>
-    <w:lsdException w:name="Medium Shading 1 Accent 4" w:semiHidden="0" w:uiPriority="63" w:unhideWhenUsed="0"/>
-    <w:lsdException w:name="Medium Shading 2 Accent 4" w:semiHidden="0" w:uiPriority="64" w:unhideWhenUsed="0"/>
-    <w:lsdException w:name="Medium List 1 Accent 4" w:semiHidden="0" w:uiPriority="65" w:unhideWhenUsed="0"/>
-    <w:lsdException w:name="Medium List 2 Accent 4" w:semiHidden="0" w:uiPriority="66" w:unhideWhenUsed="0"/>
-    <w:lsdException w:name="Medium Grid 1 Accent 4" w:semiHidden="0" w:uiPriority="67" w:unhideWhenUsed="0"/>
-    <w:lsdException w:name="Medium Grid 2 Accent 4" w:semiHidden="0" w:uiPriority="68" w:unhideWhenUsed="0"/>
-    <w:lsdException w:name="Medium Grid 3 Accent 4" w:semiHidden="0" w:uiPriority="69" w:unhideWhenUsed="0"/>
-    <w:lsdException w:name="Dark List Accent 4" w:semiHidden="0" w:uiPriority="70" w:unhideWhenUsed="0"/>
-    <w:lsdException w:name="Colorful Shading Accent 4" w:semiHidden="0" w:uiPriority="71" w:unhideWhenUsed="0"/>
-    <w:lsdException w:name="Colorful List Accent 4" w:semiHidden="0" w:uiPriority="72" w:unhideWhenUsed="0"/>
-    <w:lsdException w:name="Colorful Grid Accent 4" w:semiHidden="0" w:uiPriority="73" w:unhideWhenUsed="0"/>
-    <w:lsdException w:name="Light Shading Accent 5" w:semiHidden="0" w:uiPriority="60" w:unhideWhenUsed="0"/>
-    <w:lsdException w:name="Light List Accent 5" w:semiHidden="0" w:uiPriority="61" w:unhideWhenUsed="0"/>
-    <w:lsdException w:name="Light Grid Accent 5" w:semiHidden="0" w:uiPriority="62" w:unhideWhenUsed="0"/>
-    <w:lsdException w:name="Medium Shading 1 Accent 5" w:semiHidden="0" w:uiPriority="63" w:unhideWhenUsed="0"/>
-    <w:lsdException w:name="Medium Shading 2 Accent 5" w:semiHidden="0" w:uiPriority="64" w:unhideWhenUsed="0"/>
-    <w:lsdException w:name="Medium List 1 Accent 5" w:semiHidden="0" w:uiPriority="65" w:unhideWhenUsed="0"/>
-    <w:lsdException w:name="Medium List 2 Accent 5" w:semiHidden="0" w:uiPriority="66" w:unhideWhenUsed="0"/>
-    <w:lsdException w:name="Medium Grid 1 Accent 5" w:semiHidden="0" w:uiPriority="67" w:unhideWhenUsed="0"/>
-    <w:lsdException w:name="Medium Grid 2 Accent 5" w:semiHidden="0" w:uiPriority="68" w:unhideWhenUsed="0"/>
-    <w:lsdException w:name="Medium Grid 3 Accent 5" w:semiHidden="0" w:uiPriority="69" w:unhideWhenUsed="0"/>
-    <w:lsdException w:name="Dark List Accent 5" w:semiHidden="0" w:uiPriority="70" w:unhideWhenUsed="0"/>
-    <w:lsdException w:name="Colorful Shading Accent 5" w:semiHidden="0" w:uiPriority="71" w:unhideWhenUsed="0"/>
-    <w:lsdException w:name="Colorful List Accent 5" w:semiHidden="0" w:uiPriority="72" w:unhideWhenUsed="0"/>
-    <w:lsdException w:name="Colorful Grid Accent 5" w:semiHidden="0" w:uiPriority="73" w:unhideWhenUsed="0"/>
-    <w:lsdException w:name="Light Shading Accent 6" w:semiHidden="0" w:uiPriority="60" w:unhideWhenUsed="0"/>
-    <w:lsdException w:name="Light List Accent 6" w:semiHidden="0" w:uiPriority="61" w:unhideWhenUsed="0"/>
-    <w:lsdException w:name="Light Grid Accent 6" w:semiHidden="0" w:uiPriority="62" w:unhideWhenUsed="0"/>
-    <w:lsdException w:name="Medium Shading 1 Accent 6" w:semiHidden="0" w:uiPriority="63" w:unhideWhenUsed="0"/>
-    <w:lsdException w:name="Medium Shading 2 Accent 6" w:semiHidden="0" w:uiPriority="64" w:unhideWhenUsed="0"/>
-    <w:lsdException w:name="Medium List 1 Accent 6" w:semiHidden="0" w:uiPriority="65" w:unhideWhenUsed="0"/>
-    <w:lsdException w:name="Medium List 2 Accent 6" w:semiHidden="0" w:uiPriority="66" w:unhideWhenUsed="0"/>
-    <w:lsdException w:name="Medium Grid 1 Accent 6" w:semiHidden="0" w:uiPriority="67" w:unhideWhenUsed="0"/>
-    <w:lsdException w:name="Medium Grid 2 Accent 6" w:semiHidden="0" w:uiPriority="68" w:unhideWhenUsed="0"/>
-    <w:lsdException w:name="Medium Grid 3 Accent 6" w:semiHidden="0" w:uiPriority="69" w:unhideWhenUsed="0"/>
-    <w:lsdException w:name="Dark List Accent 6" w:semiHidden="0" w:uiPriority="70" w:unhideWhenUsed="0"/>
-    <w:lsdException w:name="Colorful Shading Accent 6" w:semiHidden="0" w:uiPriority="71" w:unhideWhenUsed="0"/>
-    <w:lsdException w:name="Colorful List Accent 6" w:semiHidden="0" w:uiPriority="72" w:unhideWhenUsed="0"/>
-    <w:lsdException w:name="Colorful Grid Accent 6" w:semiHidden="0" w:uiPriority="73" w:unhideWhenUsed="0"/>
-    <w:lsdException w:name="Subtle Emphasis" w:semiHidden="0" w:uiPriority="19" w:unhideWhenUsed="0" w:qFormat="1"/>
-    <w:lsdException w:name="Intense Emphasis" w:semiHidden="0" w:uiPriority="21" w:unhideWhenUsed="0" w:qFormat="1"/>
-    <w:lsdException w:name="Subtle Reference" w:semiHidden="0" w:uiPriority="31" w:unhideWhenUsed="0" w:qFormat="1"/>
-    <w:lsdException w:name="Intense Reference" w:semiHidden="0" w:uiPriority="32" w:unhideWhenUsed="0" w:qFormat="1"/>
-    <w:lsdException w:name="Book Title" w:semiHidden="0" w:uiPriority="33" w:unhideWhenUsed="0" w:qFormat="1"/>
-    <w:lsdException w:name="Bibliography" w:uiPriority="37"/>
-    <w:lsdException w:name="TOC Heading" w:uiPriority="39" w:qFormat="1"/>
-  </w:latentStyles>
-  <w:style w:type="paragraph" w:default="1" w:styleId="Normal">
-    <w:name w:val="Normal"/>
-    <w:qFormat/>
-  </w:style>
-  <w:style w:type="character" w:default="1" w:styleId="DefaultParagraphFont">
-    <w:name w:val="Default Paragraph Font"/>
-    <w:uiPriority w:val="1"/>
-    <w:semiHidden/>
-    <w:unhideWhenUsed/>
-  </w:style>
-  <w:style w:type="table" w:default="1" w:styleId="TableNormal">
-    <w:name w:val="Normal Table"/>
-    <w:uiPriority w:val="99"/>
-    <w:semiHidden/>
-    <w:unhideWhenUsed/>
-    <w:tblPr>
-      <w:tblInd w:w="0" w:type="dxa"/>
-      <w:tblCellMar>
-        <w:top w:w="0" w:type="dxa"/>
-        <w:left w:w="108" w:type="dxa"/>
-        <w:bottom w:w="0" w:type="dxa"/>
-        <w:right w:w="108" w:type="dxa"/>
-      </w:tblCellMar>
-    </w:tblPr>
-  </w:style>
-  <w:style w:type="numbering" w:default="1" w:styleId="NoList">
-    <w:name w:val="No List"/>
-    <w:uiPriority w:val="99"/>
-    <w:semiHidden/>
-    <w:unhideWhenUsed/>
-  </w:style>
-  <w:style w:type="paragraph" w:styleId="Header">
-    <w:name w:val="header"/>
-    <w:basedOn w:val="Normal"/>
-    <w:link w:val="HeaderChar"/>
-    <w:uiPriority w:val="99"/>
-    <w:unhideWhenUsed/>
-    <w:rsid w:val="00E132E6"/>
-    <w:pPr>
-      <w:tabs>
-        <w:tab w:val="center" w:pos="4680"/>
-        <w:tab w:val="right" w:pos="9360"/>
-      </w:tabs>
-      <w:spacing w:after="0" w:line="240" w:lineRule="auto"/>
-    </w:pPr>
-  </w:style>
-  <w:style w:type="character" w:customStyle="1" w:styleId="HeaderChar">
-    <w:name w:val="Header Char"/>
-    <w:basedOn w:val="DefaultParagraphFont"/>
-    <w:link w:val="Header"/>
-    <w:uiPriority w:val="99"/>
-    <w:rsid w:val="00E132E6"/>
-  </w:style>
-  <w:style w:type="paragraph" w:styleId="Footer">
-    <w:name w:val="footer"/>
-    <w:basedOn w:val="Normal"/>
-    <w:link w:val="FooterChar"/>
-    <w:uiPriority w:val="99"/>
-    <w:unhideWhenUsed/>
-    <w:rsid w:val="00E132E6"/>
-    <w:pPr>
-      <w:tabs>
-        <w:tab w:val="center" w:pos="4680"/>
-        <w:tab w:val="right" w:pos="9360"/>
-      </w:tabs>
-      <w:spacing w:after="0" w:line="240" w:lineRule="auto"/>
-    </w:pPr>
-  </w:style>
-  <w:style w:type="character" w:customStyle="1" w:styleId="FooterChar">
-    <w:name w:val="Footer Char"/>
-    <w:basedOn w:val="DefaultParagraphFont"/>
-    <w:link w:val="Footer"/>
-    <w:uiPriority w:val="99"/>
-    <w:rsid w:val="00E132E6"/>
-  </w:style>
-  <w:style w:type="paragraph" w:styleId="ListParagraph">
-    <w:name w:val="List Paragraph"/>
-    <w:basedOn w:val="Normal"/>
-    <w:uiPriority w:val="34"/>
-    <w:qFormat/>
-    <w:rsid w:val="00E132E6"/>
-    <w:pPr>
-      <w:ind w:left="720"/>
-      <w:contextualSpacing/>
-    </w:pPr>
-  </w:style>
-</w:styles>
-</file>
-
-<file path=word/stylesWithEffects.xml><?xml version="1.0" encoding="utf-8"?>
-<w:styles xmlns:wpc="http://schemas.microsoft.com/office/word/2010/wordprocessingCanvas" xmlns:mc="http://schemas.openxmlformats.org/markup-compatibility/2006" xmlns:o="urn:schemas-microsoft-com:office:office" xmlns:r="http://schemas.openxmlformats.org/officeDocument/2006/relationships" xmlns:m="http://schemas.openxmlformats.org/officeDocument/2006/math" xmlns:v="urn:schemas-microsoft-com:vml" xmlns:wp14="http://schemas.microsoft.com/office/word/2010/wordprocessingDrawing" xmlns:wp="http://schemas.openxmlformats.org/drawingml/2006/wordprocessingDrawing" xmlns:w10="urn:schemas-microsoft-com:office:word" xmlns:w="http://schemas.openxmlformats.org/wordprocessingml/2006/main" xmlns:w14="http://schemas.microsoft.com/office/word/2010/wordml" xmlns:wpg="http://schemas.microsoft.com/office/word/2010/wordprocessingGroup" xmlns:wpi="http://schemas.microsoft.com/office/word/2010/wordprocessingInk" xmlns:wne="http://schemas.microsoft.com/office/word/2006/wordml" xmlns:wps="http://schemas.microsoft.com/office/word/2010/wordprocessingShape" mc:Ignorable="w14 wp14">
-  <w:docDefaults>
-    <w:rPrDefault>
-      <w:rPr>
-        <w:rFonts w:asciiTheme="minorHAnsi" w:eastAsiaTheme="minorHAnsi" w:hAnsiTheme="minorHAnsi" w:cstheme="minorBidi"/>
-        <w:sz w:val="22"/>
-        <w:szCs w:val="22"/>
-        <w:lang w:val="en-US" w:eastAsia="en-US" w:bidi="ar-SA"/>
-      </w:rPr>
-    </w:rPrDefault>
-    <w:pPrDefault>
-      <w:pPr>
-        <w:spacing w:after="200" w:line="276" w:lineRule="auto"/>
-      </w:pPr>
-    </w:pPrDefault>
-  </w:docDefaults>
-  <w:latentStyles w:defLockedState="0" w:defUIPriority="99" w:defSemiHidden="1" w:defUnhideWhenUsed="1" w:defQFormat="0" w:count="267">
-    <w:lsdException w:name="Normal" w:semiHidden="0" w:uiPriority="0" w:unhideWhenUsed="0" w:qFormat="1"/>
-    <w:lsdException w:name="heading 1" w:semiHidden="0" w:uiPriority="9" w:unhideWhenUsed="0" w:qFormat="1"/>
-    <w:lsdException w:name="heading 2" w:uiPriority="9" w:qFormat="1"/>
-    <w:lsdException w:name="heading 3" w:uiPriority="9" w:qFormat="1"/>
-    <w:lsdException w:name="heading 4" w:uiPriority="9" w:qFormat="1"/>
-    <w:lsdException w:name="heading 5" w:uiPriority="9" w:qFormat="1"/>
-    <w:lsdException w:name="heading 6" w:uiPriority="9" w:qFormat="1"/>
-    <w:lsdException w:name="heading 7" w:uiPriority="9" w:qFormat="1"/>
-    <w:lsdException w:name="heading 8" w:uiPriority="9" w:qFormat="1"/>
-    <w:lsdException w:name="heading 9" w:uiPriority="9" w:qFormat="1"/>
-    <w:lsdException w:name="toc 1" w:uiPriority="39"/>
-    <w:lsdException w:name="toc 2" w:uiPriority="39"/>
-    <w:lsdException w:name="toc 3" w:uiPriority="39"/>
-    <w:lsdException w:name="toc 4" w:uiPriority="39"/>
-    <w:lsdException w:name="toc 5" w:uiPriority="39"/>
-    <w:lsdException w:name="toc 6" w:uiPriority="39"/>
-    <w:lsdException w:name="toc 7" w:uiPriority="39"/>
-    <w:lsdException w:name="toc 8" w:uiPriority="39"/>
-    <w:lsdException w:name="toc 9" w:uiPriority="39"/>
-    <w:lsdException w:name="caption" w:uiPriority="35" w:qFormat="1"/>
-    <w:lsdException w:name="Title" w:semiHidden="0" w:uiPriority="10" w:unhideWhenUsed="0" w:qFormat="1"/>
-    <w:lsdException w:name="Default Paragraph Font" w:uiPriority="1"/>
-    <w:lsdException w:name="Subtitle" w:semiHidden="0" w:uiPriority="11" w:unhideWhenUsed="0" w:qFormat="1"/>
-    <w:lsdException w:name="Strong" w:semiHidden="0" w:uiPriority="22" w:unhideWhenUsed="0" w:qFormat="1"/>
-    <w:lsdException w:name="Emphasis" w:semiHidden="0" w:uiPriority="20" w:unhideWhenUsed="0" w:qFormat="1"/>
-    <w:lsdException w:name="Table Grid" w:semiHidden="0" w:uiPriority="59" w:unhideWhenUsed="0"/>
-    <w:lsdException w:name="Placeholder Text" w:unhideWhenUsed="0"/>
-    <w:lsdException w:name="No Spacing" w:semiHidden="0" w:uiPriority="1" w:unhideWhenUsed="0" w:qFormat="1"/>
-    <w:lsdException w:name="Light Shading" w:semiHidden="0" w:uiPriority="60" w:unhideWhenUsed="0"/>
-    <w:lsdException w:name="Light List" w:semiHidden="0" w:uiPriority="61" w:unhideWhenUsed="0"/>
-    <w:lsdException w:name="Light Grid" w:semiHidden="0" w:uiPriority="62" w:unhideWhenUsed="0"/>
-    <w:lsdException w:name="Medium Shading 1" w:semiHidden="0" w:uiPriority="63" w:unhideWhenUsed="0"/>
-    <w:lsdException w:name="Medium Shading 2" w:semiHidden="0" w:uiPriority="64" w:unhideWhenUsed="0"/>
-    <w:lsdException w:name="Medium List 1" w:semiHidden="0" w:uiPriority="65" w:unhideWhenUsed="0"/>
-    <w:lsdException w:name="Medium List 2" w:semiHidden="0" w:uiPriority="66" w:unhideWhenUsed="0"/>
-    <w:lsdException w:name="Medium Grid 1" w:semiHidden="0" w:uiPriority="67" w:unhideWhenUsed="0"/>
-    <w:lsdException w:name="Medium Grid 2" w:semiHidden="0" w:uiPriority="68" w:unhideWhenUsed="0"/>
-    <w:lsdException w:name="Medium Grid 3" w:semiHidden="0" w:uiPriority="69" w:unhideWhenUsed="0"/>
-    <w:lsdException w:name="Dark List" w:semiHidden="0" w:uiPriority="70" w:unhideWhenUsed="0"/>
-    <w:lsdException w:name="Colorful Shading" w:semiHidden="0" w:uiPriority="71" w:unhideWhenUsed="0"/>
-    <w:lsdException w:name="Colorful List" w:semiHidden="0" w:uiPriority="72" w:unhideWhenUsed="0"/>
-    <w:lsdException w:name="Colorful Grid" w:semiHidden="0" w:uiPriority="73" w:unhideWhenUsed="0"/>
-    <w:lsdException w:name="Light Shading Accent 1" w:semiHidden="0" w:uiPriority="60" w:unhideWhenUsed="0"/>
-    <w:lsdException w:name="Light List Accent 1" w:semiHidden="0" w:uiPriority="61" w:unhideWhenUsed="0"/>
-    <w:lsdException w:name="Light Grid Accent 1" w:semiHidden="0" w:uiPriority="62" w:unhideWhenUsed="0"/>
-    <w:lsdException w:name="Medium Shading 1 Accent 1" w:semiHidden="0" w:uiPriority="63" w:unhideWhenUsed="0"/>
-    <w:lsdException w:name="Medium Shading 2 Accent 1" w:semiHidden="0" w:uiPriority="64" w:unhideWhenUsed="0"/>
-    <w:lsdException w:name="Medium List 1 Accent 1" w:semiHidden="0" w:uiPriority="65" w:unhideWhenUsed="0"/>
-    <w:lsdException w:name="Revision" w:unhideWhenUsed="0"/>
-    <w:lsdException w:name="List Paragraph" w:semiHidden="0" w:uiPriority="34" w:unhideWhenUsed="0" w:qFormat="1"/>
-    <w:lsdException w:name="Quote" w:semiHidden="0" w:uiPriority="29" w:unhideWhenUsed="0" w:qFormat="1"/>
-    <w:lsdException w:name="Intense Quote" w:semiHidden="0" w:uiPriority="30" w:unhideWhenUsed="0" w:qFormat="1"/>
-    <w:lsdException w:name="Medium List 2 Accent 1" w:semiHidden="0" w:uiPriority="66" w:unhideWhenUsed="0"/>
-    <w:lsdException w:name="Medium Grid 1 Accent 1" w:semiHidden="0" w:uiPriority="67" w:unhideWhenUsed="0"/>
-    <w:lsdException w:name="Medium Grid 2 Accent 1" w:semiHidden="0" w:uiPriority="68" w:unhideWhenUsed="0"/>
-    <w:lsdException w:name="Medium Grid 3 Accent 1" w:semiHidden="0" w:uiPriority="69" w:unhideWhenUsed="0"/>
-    <w:lsdException w:name="Dark List Accent 1" w:semiHidden="0" w:uiPriority="70" w:unhideWhenUsed="0"/>
-    <w:lsdException w:name="Colorful Shading Accent 1" w:semiHidden="0" w:uiPriority="71" w:unhideWhenUsed="0"/>
-    <w:lsdException w:name="Colorful List Accent 1" w:semiHidden="0" w:uiPriority="72" w:unhideWhenUsed="0"/>
-    <w:lsdException w:name="Colorful Grid Accent 1" w:semiHidden="0" w:uiPriority="73" w:unhideWhenUsed="0"/>
-    <w:lsdException w:name="Light Shading Accent 2" w:semiHidden="0" w:uiPriority="60" w:unhideWhenUsed="0"/>
-    <w:lsdException w:name="Light List Accent 2" w:semiHidden="0" w:uiPriority="61" w:unhideWhenUsed="0"/>
-    <w:lsdException w:name="Light Grid Accent 2" w:semiHidden="0" w:uiPriority="62" w:unhideWhenUsed="0"/>
-    <w:lsdException w:name="Medium Shading 1 Accent 2" w:semiHidden="0" w:uiPriority="63" w:unhideWhenUsed="0"/>
-    <w:lsdException w:name="Medium Shading 2 Accent 2" w:semiHidden="0" w:uiPriority="64" w:unhideWhenUsed="0"/>
-    <w:lsdException w:name="Medium List 1 Accent 2" w:semiHidden="0" w:uiPriority="65" w:unhideWhenUsed="0"/>
-    <w:lsdException w:name="Medium List 2 Accent 2" w:semiHidden="0" w:uiPriority="66" w:unhideWhenUsed="0"/>
-    <w:lsdException w:name="Medium Grid 1 Accent 2" w:semiHidden="0" w:uiPriority="67" w:unhideWhenUsed="0"/>
-    <w:lsdException w:name="Medium Grid 2 Accent 2" w:semiHidden="0" w:uiPriority="68" w:unhideWhenUsed="0"/>
-    <w:lsdException w:name="Medium Grid 3 Accent 2" w:semiHidden="0" w:uiPriority="69" w:unhideWhenUsed="0"/>
-    <w:lsdException w:name="Dark List Accent 2" w:semiHidden="0" w:uiPriority="70" w:unhideWhenUsed="0"/>
-    <w:lsdException w:name="Colorful Shading Accent 2" w:semiHidden="0" w:uiPriority="71" w:unhideWhenUsed="0"/>
-    <w:lsdException w:name="Colorful List Accent 2" w:semiHidden="0" w:uiPriority="72" w:unhideWhenUsed="0"/>
-    <w:lsdException w:name="Colorful Grid Accent 2" w:semiHidden="0" w:uiPriority="73" w:unhideWhenUsed="0"/>
-    <w:lsdException w:name="Light Shading Accent 3" w:semiHidden="0" w:uiPriority="60" w:unhideWhenUsed="0"/>
-    <w:lsdException w:name="Light List Accent 3" w:semiHidden="0" w:uiPriority="61" w:unhideWhenUsed="0"/>
-    <w:lsdException w:name="Light Grid Accent 3" w:semiHidden="0" w:uiPriority="62" w:unhideWhenUsed="0"/>
-    <w:lsdException w:name="Medium Shading 1 Accent 3" w:semiHidden="0" w:uiPriority="63" w:unhideWhenUsed="0"/>
-    <w:lsdException w:name="Medium Shading 2 Accent 3" w:semiHidden="0" w:uiPriority="64" w:unhideWhenUsed="0"/>
-    <w:lsdException w:name="Medium List 1 Accent 3" w:semiHidden="0" w:uiPriority="65" w:unhideWhenUsed="0"/>
-    <w:lsdException w:name="Medium List 2 Accent 3" w:semiHidden="0" w:uiPriority="66" w:unhideWhenUsed="0"/>
-    <w:lsdException w:name="Medium Grid 1 Accent 3" w:semiHidden="0" w:uiPriority="67" w:unhideWhenUsed="0"/>
-    <w:lsdException w:name="Medium Grid 2 Accent 3" w:semiHidden="0" w:uiPriority="68" w:unhideWhenUsed="0"/>
-    <w:lsdException w:name="Medium Grid 3 Accent 3" w:semiHidden="0" w:uiPriority="69" w:unhideWhenUsed="0"/>
-    <w:lsdException w:name="Dark List Accent 3" w:semiHidden="0" w:uiPriority="70" w:unhideWhenUsed="0"/>
-    <w:lsdException w:name="Colorful Shading Accent 3" w:semiHidden="0" w:uiPriority="71" w:unhideWhenUsed="0"/>
-    <w:lsdException w:name="Colorful List Accent 3" w:semiHidden="0" w:uiPriority="72" w:unhideWhenUsed="0"/>
-    <w:lsdException w:name="Colorful Grid Accent 3" w:semiHidden="0" w:uiPriority="73" w:unhideWhenUsed="0"/>
-    <w:lsdException w:name="Light Shading Accent 4" w:semiHidden="0" w:uiPriority="60" w:unhideWhenUsed="0"/>
-    <w:lsdException w:name="Light List Accent 4" w:semiHidden="0" w:uiPriority="61" w:unhideWhenUsed="0"/>
-    <w:lsdException w:name="Light Grid Accent 4" w:semiHidden="0" w:uiPriority="62" w:unhideWhenUsed="0"/>
-    <w:lsdException w:name="Medium Shading 1 Accent 4" w:semiHidden="0" w:uiPriority="63" w:unhideWhenUsed="0"/>
-    <w:lsdException w:name="Medium Shading 2 Accent 4" w:semiHidden="0" w:uiPriority="64" w:unhideWhenUsed="0"/>
-    <w:lsdException w:name="Medium List 1 Accent 4" w:semiHidden="0" w:uiPriority="65" w:unhideWhenUsed="0"/>
-    <w:lsdException w:name="Medium List 2 Accent 4" w:semiHidden="0" w:uiPriority="66" w:unhideWhenUsed="0"/>
-    <w:lsdException w:name="Medium Grid 1 Accent 4" w:semiHidden="0" w:uiPriority="67" w:unhideWhenUsed="0"/>
-    <w:lsdException w:name="Medium Grid 2 Accent 4" w:semiHidden="0" w:uiPriority="68" w:unhideWhenUsed="0"/>
-    <w:lsdException w:name="Medium Grid 3 Accent 4" w:semiHidden="0" w:uiPriority="69" w:unhideWhenUsed="0"/>
-    <w:lsdException w:name="Dark List Accent 4" w:semiHidden="0" w:uiPriority="70" w:unhideWhenUsed="0"/>
-    <w:lsdException w:name="Colorful Shading Accent 4" w:semiHidden="0" w:uiPriority="71" w:unhideWhenUsed="0"/>
-    <w:lsdException w:name="Colorful List Accent 4" w:semiHidden="0" w:uiPriority="72" w:unhideWhenUsed="0"/>
-    <w:lsdException w:name="Colorful Grid Accent 4" w:semiHidden="0" w:uiPriority="73" w:unhideWhenUsed="0"/>
-    <w:lsdException w:name="Light Shading Accent 5" w:semiHidden="0" w:uiPriority="60" w:unhideWhenUsed="0"/>
-    <w:lsdException w:name="Light List Accent 5" w:semiHidden="0" w:uiPriority="61" w:unhideWhenUsed="0"/>
-    <w:lsdException w:name="Light Grid Accent 5" w:semiHidden="0" w:uiPriority="62" w:unhideWhenUsed="0"/>
-    <w:lsdException w:name="Medium Shading 1 Accent 5" w:semiHidden="0" w:uiPriority="63" w:unhideWhenUsed="0"/>
-    <w:lsdException w:name="Medium Shading 2 Accent 5" w:semiHidden="0" w:uiPriority="64" w:unhideWhenUsed="0"/>
-    <w:lsdException w:name="Medium List 1 Accent 5" w:semiHidden="0" w:uiPriority="65" w:unhideWhenUsed="0"/>
-    <w:lsdException w:name="Medium List 2 Accent 5" w:semiHidden="0" w:uiPriority="66" w:unhideWhenUsed="0"/>
-    <w:lsdException w:name="Medium Grid 1 Accent 5" w:semiHidden="0" w:uiPriority="67" w:unhideWhenUsed="0"/>
-    <w:lsdException w:name="Medium Grid 2 Accent 5" w:semiHidden="0" w:uiPriority="68" w:unhideWhenUsed="0"/>
-    <w:lsdException w:name="Medium Grid 3 Accent 5" w:semiHidden="0" w:uiPriority="69" w:unhideWhenUsed="0"/>
-    <w:lsdException w:name="Dark List Accent 5" w:semiHidden="0" w:uiPriority="70" w:unhideWhenUsed="0"/>
-    <w:lsdException w:name="Colorful Shading Accent 5" w:semiHidden="0" w:uiPriority="71" w:unhideWhenUsed="0"/>
-    <w:lsdException w:name="Colorful List Accent 5" w:semiHidden="0" w:uiPriority="72" w:unhideWhenUsed="0"/>
-    <w:lsdException w:name="Colorful Grid Accent 5" w:semiHidden="0" w:uiPriority="73" w:unhideWhenUsed="0"/>
-    <w:lsdException w:name="Light Shading Accent 6" w:semiHidden="0" w:uiPriority="60" w:unhideWhenUsed="0"/>
-    <w:lsdException w:name="Light List Accent 6" w:semiHidden="0" w:uiPriority="61" w:unhideWhenUsed="0"/>
-    <w:lsdException w:name="Light Grid Accent 6" w:semiHidden="0" w:uiPriority="62" w:unhideWhenUsed="0"/>
-    <w:lsdException w:name="Medium Shading 1 Accent 6" w:semiHidden="0" w:uiPriority="63" w:unhideWhenUsed="0"/>
-    <w:lsdException w:name="Medium Shading 2 Accent 6" w:semiHidden="0" w:uiPriority="64" w:unhideWhenUsed="0"/>
-    <w:lsdException w:name="Medium List 1 Accent 6" w:semiHidden="0" w:uiPriority="65" w:unhideWhenUsed="0"/>
-    <w:lsdException w:name="Medium List 2 Accent 6" w:semiHidden="0" w:uiPriority="66" w:unhideWhenUsed="0"/>
-    <w:lsdException w:name="Medium Grid 1 Accent 6" w:semiHidden="0" w:uiPriority="67" w:unhideWhenUsed="0"/>
-    <w:lsdException w:name="Medium Grid 2 Accent 6" w:semiHidden="0" w:uiPriority="68" w:unhideWhenUsed="0"/>
-    <w:lsdException w:name="Medium Grid 3 Accent 6" w:semiHidden="0" w:uiPriority="69" w:unhideWhenUsed="0"/>
-    <w:lsdException w:name="Dark List Accent 6" w:semiHidden="0" w:uiPriority="70" w:unhideWhenUsed="0"/>
-    <w:lsdException w:name="Colorful Shading Accent 6" w:semiHidden="0" w:uiPriority="71" w:unhideWhenUsed="0"/>
-    <w:lsdException w:name="Colorful List Accent 6" w:semiHidden="0" w:uiPriority="72" w:unhideWhenUsed="0"/>
-    <w:lsdException w:name="Colorful Grid Accent 6" w:semiHidden="0" w:uiPriority="73" w:unhideWhenUsed="0"/>
-    <w:lsdException w:name="Subtle Emphasis" w:semiHidden="0" w:uiPriority="19" w:unhideWhenUsed="0" w:qFormat="1"/>
-    <w:lsdException w:name="Intense Emphasis" w:semiHidden="0" w:uiPriority="21" w:unhideWhenUsed="0" w:qFormat="1"/>
-    <w:lsdException w:name="Subtle Reference" w:semiHidden="0" w:uiPriority="31" w:unhideWhenUsed="0" w:qFormat="1"/>
-    <w:lsdException w:name="Intense Reference" w:semiHidden="0" w:uiPriority="32" w:unhideWhenUsed="0" w:qFormat="1"/>
-    <w:lsdException w:name="Book Title" w:semiHidden="0" w:uiPriority="33" w:unhideWhenUsed="0" w:qFormat="1"/>
-    <w:lsdException w:name="Bibliography" w:uiPriority="37"/>
-    <w:lsdException w:name="TOC Heading" w:uiPriority="39" w:qFormat="1"/>
+  <w:latentStyles w:defLockedState="0" w:defUIPriority="99" w:defSemiHidden="0" w:defUnhideWhenUsed="0" w:defQFormat="0" w:count="374">
+    <w:lsdException w:name="Normal" w:uiPriority="0" w:qFormat="1"/>
+    <w:lsdException w:name="heading 1" w:uiPriority="9" w:qFormat="1"/>
+    <w:lsdException w:name="heading 2" w:semiHidden="1" w:uiPriority="9" w:unhideWhenUsed="1" w:qFormat="1"/>
+    <w:lsdException w:name="heading 3" w:semiHidden="1" w:uiPriority="9" w:unhideWhenUsed="1" w:qFormat="1"/>
+    <w:lsdException w:name="heading 4" w:semiHidden="1" w:uiPriority="9" w:unhideWhenUsed="1" w:qFormat="1"/>
+    <w:lsdException w:name="heading 5" w:semiHidden="1" w:uiPriority="9" w:unhideWhenUsed="1" w:qFormat="1"/>
+    <w:lsdException w:name="heading 6" w:semiHidden="1" w:uiPriority="9" w:unhideWhenUsed="1" w:qFormat="1"/>
+    <w:lsdException w:name="heading 7" w:semiHidden="1" w:uiPriority="9" w:unhideWhenUsed="1" w:qFormat="1"/>
+    <w:lsdException w:name="heading 8" w:semiHidden="1" w:uiPriority="9" w:unhideWhenUsed="1" w:qFormat="1"/>
+    <w:lsdException w:name="heading 9" w:semiHidden="1" w:uiPriority="9" w:unhideWhenUsed="1" w:qFormat="1"/>
+    <w:lsdException w:name="index 1" w:semiHidden="1" w:unhideWhenUsed="1"/>
+    <w:lsdException w:name="index 2" w:semiHidden="1" w:unhideWhenUsed="1"/>
+    <w:lsdException w:name="index 3" w:semiHidden="1" w:unhideWhenUsed="1"/>
+    <w:lsdException w:name="index 4" w:semiHidden="1" w:unhideWhenUsed="1"/>
+    <w:lsdException w:name="index 5" w:semiHidden="1" w:unhideWhenUsed="1"/>
+    <w:lsdException w:name="index 6" w:semiHidden="1" w:unhideWhenUsed="1"/>
+    <w:lsdException w:name="index 7" w:semiHidden="1" w:unhideWhenUsed="1"/>
+    <w:lsdException w:name="index 8" w:semiHidden="1" w:unhideWhenUsed="1"/>
+    <w:lsdException w:name="index 9" w:semiHidden="1" w:unhideWhenUsed="1"/>
+    <w:lsdException w:name="toc 1" w:semiHidden="1" w:uiPriority="39" w:unhideWhenUsed="1"/>
+    <w:lsdException w:name="toc 2" w:semiHidden="1" w:uiPriority="39" w:unhideWhenUsed="1"/>
+    <w:lsdException w:name="toc 3" w:semiHidden="1" w:uiPriority="39" w:unhideWhenUsed="1"/>
+    <w:lsdException w:name="toc 4" w:semiHidden="1" w:uiPriority="39" w:unhideWhenUsed="1"/>
+    <w:lsdException w:name="toc 5" w:semiHidden="1" w:uiPriority="39" w:unhideWhenUsed="1"/>
+    <w:lsdException w:name="toc 6" w:semiHidden="1" w:uiPriority="39" w:unhideWhenUsed="1"/>
+    <w:lsdException w:name="toc 7" w:semiHidden="1" w:uiPriority="39" w:unhideWhenUsed="1"/>
+    <w:lsdException w:name="toc 8" w:semiHidden="1" w:uiPriority="39" w:unhideWhenUsed="1"/>
+    <w:lsdException w:name="toc 9" w:semiHidden="1" w:uiPriority="39" w:unhideWhenUsed="1"/>
+    <w:lsdException w:name="Normal Indent" w:semiHidden="1" w:unhideWhenUsed="1"/>
+    <w:lsdException w:name="footnote text" w:semiHidden="1" w:unhideWhenUsed="1"/>
+    <w:lsdException w:name="annotation text" w:semiHidden="1" w:unhideWhenUsed="1"/>
+    <w:lsdException w:name="header" w:semiHidden="1" w:unhideWhenUsed="1"/>
+    <w:lsdException w:name="footer" w:semiHidden="1" w:unhideWhenUsed="1"/>
+    <w:lsdException w:name="index heading" w:semiHidden="1" w:unhideWhenUsed="1"/>
+    <w:lsdException w:name="caption" w:semiHidden="1" w:uiPriority="35" w:unhideWhenUsed="1" w:qFormat="1"/>
+    <w:lsdException w:name="table of figures" w:semiHidden="1" w:unhideWhenUsed="1"/>
+    <w:lsdException w:name="envelope address" w:semiHidden="1" w:unhideWhenUsed="1"/>
+    <w:lsdException w:name="envelope return" w:semiHidden="1" w:unhideWhenUsed="1"/>
+    <w:lsdException w:name="footnote reference" w:semiHidden="1" w:unhideWhenUsed="1"/>
+    <w:lsdException w:name="annotation reference" w:semiHidden="1" w:unhideWhenUsed="1"/>
+    <w:lsdException w:name="line number" w:semiHidden="1" w:unhideWhenUsed="1"/>
+    <w:lsdException w:name="page number" w:semiHidden="1" w:unhideWhenUsed="1"/>
+    <w:lsdException w:name="endnote reference" w:semiHidden="1" w:unhideWhenUsed="1"/>
+    <w:lsdException w:name="endnote text" w:semiHidden="1" w:unhideWhenUsed="1"/>
+    <w:lsdException w:name="table of authorities" w:semiHidden="1" w:unhideWhenUsed="1"/>
+    <w:lsdException w:name="macro" w:semiHidden="1" w:unhideWhenUsed="1"/>
+    <w:lsdException w:name="toa heading" w:semiHidden="1" w:unhideWhenUsed="1"/>
+    <w:lsdException w:name="List" w:semiHidden="1" w:unhideWhenUsed="1"/>
+    <w:lsdException w:name="List Bullet" w:semiHidden="1" w:unhideWhenUsed="1"/>
+    <w:lsdException w:name="List Number" w:semiHidden="1" w:unhideWhenUsed="1"/>
+    <w:lsdException w:name="List 2" w:semiHidden="1" w:unhideWhenUsed="1"/>
+    <w:lsdException w:name="List 3" w:semiHidden="1" w:unhideWhenUsed="1"/>
+    <w:lsdException w:name="List 4" w:semiHidden="1" w:unhideWhenUsed="1"/>
+    <w:lsdException w:name="List 5" w:semiHidden="1" w:unhideWhenUsed="1"/>
+    <w:lsdException w:name="List Bullet 2" w:semiHidden="1" w:unhideWhenUsed="1"/>
+    <w:lsdException w:name="List Bullet 3" w:semiHidden="1" w:unhideWhenUsed="1"/>
+    <w:lsdException w:name="List Bullet 4" w:semiHidden="1" w:unhideWhenUsed="1"/>
+    <w:lsdException w:name="List Bullet 5" w:semiHidden="1" w:unhideWhenUsed="1"/>
+    <w:lsdException w:name="List Number 2" w:semiHidden="1" w:unhideWhenUsed="1"/>
+    <w:lsdException w:name="List Number 3" w:semiHidden="1" w:unhideWhenUsed="1"/>
+    <w:lsdException w:name="List Number 4" w:semiHidden="1" w:unhideWhenUsed="1"/>
+    <w:lsdException w:name="List Number 5" w:semiHidden="1" w:unhideWhenUsed="1"/>
+    <w:lsdException w:name="Title" w:uiPriority="10" w:qFormat="1"/>
+    <w:lsdException w:name="Closing" w:semiHidden="1" w:unhideWhenUsed="1"/>
+    <w:lsdException w:name="Signature" w:semiHidden="1" w:unhideWhenUsed="1"/>
+    <w:lsdException w:name="Default Paragraph Font" w:semiHidden="1" w:uiPriority="1" w:unhideWhenUsed="1"/>
+    <w:lsdException w:name="Body Text" w:semiHidden="1" w:unhideWhenUsed="1"/>
+    <w:lsdException w:name="Body Text Indent" w:semiHidden="1" w:unhideWhenUsed="1"/>
+    <w:lsdException w:name="List Continue" w:semiHidden="1" w:unhideWhenUsed="1"/>
+    <w:lsdException w:name="List Continue 2" w:semiHidden="1" w:unhideWhenUsed="1"/>
+    <w:lsdException w:name="List Continue 3" w:semiHidden="1" w:unhideWhenUsed="1"/>
+    <w:lsdException w:name="List Continue 4" w:semiHidden="1" w:unhideWhenUsed="1"/>
+    <w:lsdException w:name="List Continue 5" w:semiHidden="1" w:unhideWhenUsed="1"/>
+    <w:lsdException w:name="Message Header" w:semiHidden="1" w:unhideWhenUsed="1"/>
+    <w:lsdException w:name="Subtitle" w:uiPriority="11" w:qFormat="1"/>
+    <w:lsdException w:name="Salutation" w:semiHidden="1" w:unhideWhenUsed="1"/>
+    <w:lsdException w:name="Date" w:semiHidden="1" w:unhideWhenUsed="1"/>
+    <w:lsdException w:name="Body Text First Indent" w:semiHidden="1" w:unhideWhenUsed="1"/>
+    <w:lsdException w:name="Body Text First Indent 2" w:semiHidden="1" w:unhideWhenUsed="1"/>
+    <w:lsdException w:name="Note Heading" w:semiHidden="1" w:unhideWhenUsed="1"/>
+    <w:lsdException w:name="Body Text 2" w:semiHidden="1" w:unhideWhenUsed="1"/>
+    <w:lsdException w:name="Body Text 3" w:semiHidden="1" w:unhideWhenUsed="1"/>
+    <w:lsdException w:name="Body Text Indent 2" w:semiHidden="1" w:unhideWhenUsed="1"/>
+    <w:lsdException w:name="Body Text Indent 3" w:semiHidden="1" w:unhideWhenUsed="1"/>
+    <w:lsdException w:name="Block Text" w:semiHidden="1" w:unhideWhenUsed="1"/>
+    <w:lsdException w:name="Hyperlink" w:semiHidden="1" w:unhideWhenUsed="1"/>
+    <w:lsdException w:name="FollowedHyperlink" w:semiHidden="1" w:unhideWhenUsed="1"/>
+    <w:lsdException w:name="Strong" w:uiPriority="22" w:qFormat="1"/>
+    <w:lsdException w:name="Emphasis" w:uiPriority="20" w:qFormat="1"/>
+    <w:lsdException w:name="Document Map" w:semiHidden="1" w:unhideWhenUsed="1"/>
+    <w:lsdException w:name="Plain Text" w:semiHidden="1" w:unhideWhenUsed="1"/>
+    <w:lsdException w:name="E-mail Signature" w:semiHidden="1" w:unhideWhenUsed="1"/>
+    <w:lsdException w:name="HTML Top of Form" w:semiHidden="1" w:unhideWhenUsed="1"/>
+    <w:lsdException w:name="HTML Bottom of Form" w:semiHidden="1" w:unhideWhenUsed="1"/>
+    <w:lsdException w:name="Normal (Web)" w:semiHidden="1" w:unhideWhenUsed="1"/>
+    <w:lsdException w:name="HTML Acronym" w:semiHidden="1" w:unhideWhenUsed="1"/>
+    <w:lsdException w:name="HTML Address" w:semiHidden="1" w:unhideWhenUsed="1"/>
+    <w:lsdException w:name="HTML Cite" w:semiHidden="1" w:unhideWhenUsed="1"/>
+    <w:lsdException w:name="HTML Code" w:semiHidden="1" w:unhideWhenUsed="1"/>
+    <w:lsdException w:name="HTML Definition" w:semiHidden="1" w:unhideWhenUsed="1"/>
+    <w:lsdException w:name="HTML Keyboard" w:semiHidden="1" w:unhideWhenUsed="1"/>
+    <w:lsdException w:name="HTML Preformatted" w:semiHidden="1" w:unhideWhenUsed="1"/>
+    <w:lsdException w:name="HTML Sample" w:semiHidden="1" w:unhideWhenUsed="1"/>
+    <w:lsdException w:name="HTML Typewriter" w:semiHidden="1" w:unhideWhenUsed="1"/>
+    <w:lsdException w:name="HTML Variable" w:semiHidden="1" w:unhideWhenUsed="1"/>
+    <w:lsdException w:name="Normal Table" w:semiHidden="1" w:unhideWhenUsed="1"/>
+    <w:lsdException w:name="annotation subject" w:semiHidden="1" w:unhideWhenUsed="1"/>
+    <w:lsdException w:name="No List" w:semiHidden="1" w:unhideWhenUsed="1"/>
+    <w:lsdException w:name="Outline List 1" w:semiHidden="1" w:unhideWhenUsed="1"/>
+    <w:lsdException w:name="Outline List 2" w:semiHidden="1" w:unhideWhenUsed="1"/>
+    <w:lsdException w:name="Outline List 3" w:semiHidden="1" w:unhideWhenUsed="1"/>
+    <w:lsdException w:name="Table Simple 1" w:semiHidden="1" w:unhideWhenUsed="1"/>
+    <w:lsdException w:name="Table Simple 2" w:semiHidden="1" w:unhideWhenUsed="1"/>
+    <w:lsdException w:name="Table Simple 3" w:semiHidden="1" w:unhideWhenUsed="1"/>
+    <w:lsdException w:name="Table Classic 1" w:semiHidden="1" w:unhideWhenUsed="1"/>
+    <w:lsdException w:name="Table Classic 2" w:semiHidden="1" w:unhideWhenUsed="1"/>
+    <w:lsdException w:name="Table Classic 3" w:semiHidden="1" w:unhideWhenUsed="1"/>
+    <w:lsdException w:name="Table Classic 4" w:semiHidden="1" w:unhideWhenUsed="1"/>
+    <w:lsdException w:name="Table Colorful 1" w:semiHidden="1" w:unhideWhenUsed="1"/>
+    <w:lsdException w:name="Table Colorful 2" w:semiHidden="1" w:unhideWhenUsed="1"/>
+    <w:lsdException w:name="Table Colorful 3" w:semiHidden="1" w:unhideWhenUsed="1"/>
+    <w:lsdException w:name="Table Columns 1" w:semiHidden="1" w:unhideWhenUsed="1"/>
+    <w:lsdException w:name="Table Columns 2" w:semiHidden="1" w:unhideWhenUsed="1"/>
+    <w:lsdException w:name="Table Columns 3" w:semiHidden="1" w:unhideWhenUsed="1"/>
+    <w:lsdException w:name="Table Columns 4" w:semiHidden="1" w:unhideWhenUsed="1"/>
+    <w:lsdException w:name="Table Columns 5" w:semiHidden="1" w:unhideWhenUsed="1"/>
+    <w:lsdException w:name="Table Grid 1" w:semiHidden="1" w:unhideWhenUsed="1"/>
+    <w:lsdException w:name="Table Grid 2" w:semiHidden="1" w:unhideWhenUsed="1"/>
+    <w:lsdException w:name="Table Grid 3" w:semiHidden="1" w:unhideWhenUsed="1"/>
+    <w:lsdException w:name="Table Grid 4" w:semiHidden="1" w:unhideWhenUsed="1"/>
+    <w:lsdException w:name="Table Grid 5" w:semiHidden="1" w:unhideWhenUsed="1"/>
+    <w:lsdException w:name="Table Grid 6" w:semiHidden="1" w:unhideWhenUsed="1"/>
+    <w:lsdException w:name="Table Grid 7" w:semiHidden="1" w:unhideWhenUsed="1"/>
+    <w:lsdException w:name="Table Grid 8" w:semiHidden="1" w:unhideWhenUsed="1"/>
+    <w:lsdException w:name="Table List 1" w:semiHidden="1" w:unhideWhenUsed="1"/>
+    <w:lsdException w:name="Table List 2" w:semiHidden="1" w:unhideWhenUsed="1"/>
+    <w:lsdException w:name="Table List 3" w:semiHidden="1" w:unhideWhenUsed="1"/>
+    <w:lsdException w:name="Table List 4" w:semiHidden="1" w:unhideWhenUsed="1"/>
+    <w:lsdException w:name="Table List 5" w:semiHidden="1" w:unhideWhenUsed="1"/>
+    <w:lsdException w:name="Table List 6" w:semiHidden="1" w:unhideWhenUsed="1"/>
+    <w:lsdException w:name="Table List 7" w:semiHidden="1" w:unhideWhenUsed="1"/>
+    <w:lsdException w:name="Table List 8" w:semiHidden="1" w:unhideWhenUsed="1"/>
+    <w:lsdException w:name="Table 3D effects 1" w:semiHidden="1" w:unhideWhenUsed="1"/>
+    <w:lsdException w:name="Table 3D effects 2" w:semiHidden="1" w:unhideWhenUsed="1"/>
+    <w:lsdException w:name="Table 3D effects 3" w:semiHidden="1" w:unhideWhenUsed="1"/>
+    <w:lsdException w:name="Table Contemporary" w:semiHidden="1" w:unhideWhenUsed="1"/>
+    <w:lsdException w:name="Table Elegant" w:semiHidden="1" w:unhideWhenUsed="1"/>
+    <w:lsdException w:name="Table Professional" w:semiHidden="1" w:unhideWhenUsed="1"/>
+    <w:lsdException w:name="Table Subtle 1" w:semiHidden="1" w:unhideWhenUsed="1"/>
+    <w:lsdException w:name="Table Subtle 2" w:semiHidden="1" w:unhideWhenUsed="1"/>
+    <w:lsdException w:name="Table Web 1" w:semiHidden="1" w:unhideWhenUsed="1"/>
+    <w:lsdException w:name="Table Web 2" w:semiHidden="1" w:unhideWhenUsed="1"/>
+    <w:lsdException w:name="Table Web 3" w:semiHidden="1" w:unhideWhenUsed="1"/>
+    <w:lsdException w:name="Balloon Text" w:semiHidden="1" w:unhideWhenUsed="1"/>
+    <w:lsdException w:name="Table Grid" w:semiHidden="1" w:uiPriority="59" w:unhideWhenUsed="1"/>
+    <w:lsdException w:name="Table Theme" w:semiHidden="1" w:unhideWhenUsed="1"/>
+    <w:lsdException w:name="Placeholder Text" w:semiHidden="1"/>
+    <w:lsdException w:name="No Spacing" w:uiPriority="1" w:qFormat="1"/>
+    <w:lsdException w:name="Light Shading" w:uiPriority="60"/>
+    <w:lsdException w:name="Light List" w:uiPriority="61"/>
+    <w:lsdException w:name="Light Grid" w:uiPriority="62"/>
+    <w:lsdException w:name="Medium Shading 1" w:uiPriority="63"/>
+    <w:lsdException w:name="Medium Shading 2" w:uiPriority="64"/>
+    <w:lsdException w:name="Medium List 1" w:uiPriority="65"/>
+    <w:lsdException w:name="Medium List 2" w:uiPriority="66"/>
+    <w:lsdException w:name="Medium Grid 1" w:uiPriority="67"/>
+    <w:lsdException w:name="Medium Grid 2" w:uiPriority="68"/>
+    <w:lsdException w:name="Medium Grid 3" w:uiPriority="69"/>
+    <w:lsdException w:name="Dark List" w:uiPriority="70"/>
+    <w:lsdException w:name="Colorful Shading" w:uiPriority="71"/>
+    <w:lsdException w:name="Colorful List" w:uiPriority="72"/>
+    <w:lsdException w:name="Colorful Grid" w:uiPriority="73"/>
+    <w:lsdException w:name="Light Shading Accent 1" w:uiPriority="60"/>
+    <w:lsdException w:name="Light List Accent 1" w:uiPriority="61"/>
+    <w:lsdException w:name="Light Grid Accent 1" w:uiPriority="62"/>
+    <w:lsdException w:name="Medium Shading 1 Accent 1" w:uiPriority="63"/>
+    <w:lsdException w:name="Medium Shading 2 Accent 1" w:uiPriority="64"/>
+    <w:lsdException w:name="Medium List 1 Accent 1" w:uiPriority="65"/>
+    <w:lsdException w:name="Revision" w:semiHidden="1"/>
+    <w:lsdException w:name="List Paragraph" w:uiPriority="34" w:qFormat="1"/>
+    <w:lsdException w:name="Quote" w:uiPriority="29" w:qFormat="1"/>
+    <w:lsdException w:name="Intense Quote" w:uiPriority="30" w:qFormat="1"/>
+    <w:lsdException w:name="Medium List 2 Accent 1" w:uiPriority="66"/>
+    <w:lsdException w:name="Medium Grid 1 Accent 1" w:uiPriority="67"/>
+    <w:lsdException w:name="Medium Grid 2 Accent 1" w:uiPriority="68"/>
+    <w:lsdException w:name="Medium Grid 3 Accent 1" w:uiPriority="69"/>
+    <w:lsdException w:name="Dark List Accent 1" w:uiPriority="70"/>
+    <w:lsdException w:name="Colorful Shading Accent 1" w:uiPriority="71"/>
+    <w:lsdException w:name="Colorful List Accent 1" w:uiPriority="72"/>
+    <w:lsdException w:name="Colorful Grid Accent 1" w:uiPriority="73"/>
+    <w:lsdException w:name="Light Shading Accent 2" w:uiPriority="60"/>
+    <w:lsdException w:name="Light List Accent 2" w:uiPriority="61"/>
+    <w:lsdException w:name="Light Grid Accent 2" w:uiPriority="62"/>
+    <w:lsdException w:name="Medium Shading 1 Accent 2" w:uiPriority="63"/>
+    <w:lsdException w:name="Medium Shading 2 Accent 2" w:uiPriority="64"/>
+    <w:lsdException w:name="Medium List 1 Accent 2" w:uiPriority="65"/>
+    <w:lsdException w:name="Medium List 2 Accent 2" w:uiPriority="66"/>
+    <w:lsdException w:name="Medium Grid 1 Accent 2" w:uiPriority="67"/>
+    <w:lsdException w:name="Medium Grid 2 Accent 2" w:uiPriority="68"/>
+    <w:lsdException w:name="Medium Grid 3 Accent 2" w:uiPriority="69"/>
+    <w:lsdException w:name="Dark List Accent 2" w:uiPriority="70"/>
+    <w:lsdException w:name="Colorful Shading Accent 2" w:uiPriority="71"/>
+    <w:lsdException w:name="Colorful List Accent 2" w:uiPriority="72"/>
+    <w:lsdException w:name="Colorful Grid Accent 2" w:uiPriority="73"/>
+    <w:lsdException w:name="Light Shading Accent 3" w:uiPriority="60"/>
+    <w:lsdException w:name="Light List Accent 3" w:uiPriority="61"/>
+    <w:lsdException w:name="Light Grid Accent 3" w:uiPriority="62"/>
+    <w:lsdException w:name="Medium Shading 1 Accent 3" w:uiPriority="63"/>
+    <w:lsdException w:name="Medium Shading 2 Accent 3" w:uiPriority="64"/>
+    <w:lsdException w:name="Medium List 1 Accent 3" w:uiPriority="65"/>
+    <w:lsdException w:name="Medium List 2 Accent 3" w:uiPriority="66"/>
+    <w:lsdException w:name="Medium Grid 1 Accent 3" w:uiPriority="67"/>
+    <w:lsdException w:name="Medium Grid 2 Accent 3" w:uiPriority="68"/>
+    <w:lsdException w:name="Medium Grid 3 Accent 3" w:uiPriority="69"/>
+    <w:lsdException w:name="Dark List Accent 3" w:uiPriority="70"/>
+    <w:lsdException w:name="Colorful Shading Accent 3" w:uiPriority="71"/>
+    <w:lsdException w:name="Colorful List Accent 3" w:uiPriority="72"/>
+    <w:lsdException w:name="Colorful Grid Accent 3" w:uiPriority="73"/>
+    <w:lsdException w:name="Light Shading Accent 4" w:uiPriority="60"/>
+    <w:lsdException w:name="Light List Accent 4" w:uiPriority="61"/>
+    <w:lsdException w:name="Light Grid Accent 4" w:uiPriority="62"/>
+    <w:lsdException w:name="Medium Shading 1 Accent 4" w:uiPriority="63"/>
+    <w:lsdException w:name="Medium Shading 2 Accent 4" w:uiPriority="64"/>
+    <w:lsdException w:name="Medium List 1 Accent 4" w:uiPriority="65"/>
+    <w:lsdException w:name="Medium List 2 Accent 4" w:uiPriority="66"/>
+    <w:lsdException w:name="Medium Grid 1 Accent 4" w:uiPriority="67"/>
+    <w:lsdException w:name="Medium Grid 2 Accent 4" w:uiPriority="68"/>
+    <w:lsdException w:name="Medium Grid 3 Accent 4" w:uiPriority="69"/>
+    <w:lsdException w:name="Dark List Accent 4" w:uiPriority="70"/>
+    <w:lsdException w:name="Colorful Shading Accent 4" w:uiPriority="71"/>
+    <w:lsdException w:name="Colorful List Accent 4" w:uiPriority="72"/>
+    <w:lsdException w:name="Colorful Grid Accent 4" w:uiPriority="73"/>
+    <w:lsdException w:name="Light Shading Accent 5" w:uiPriority="60"/>
+    <w:lsdException w:name="Light List Accent 5" w:uiPriority="61"/>
+    <w:lsdException w:name="Light Grid Accent 5" w:uiPriority="62"/>
+    <w:lsdException w:name="Medium Shading 1 Accent 5" w:uiPriority="63"/>
+    <w:lsdException w:name="Medium Shading 2 Accent 5" w:uiPriority="64"/>
+    <w:lsdException w:name="Medium List 1 Accent 5" w:uiPriority="65"/>
+    <w:lsdException w:name="Medium List 2 Accent 5" w:uiPriority="66"/>
+    <w:lsdException w:name="Medium Grid 1 Accent 5" w:uiPriority="67"/>
+    <w:lsdException w:name="Medium Grid 2 Accent 5" w:uiPriority="68"/>
+    <w:lsdException w:name="Medium Grid 3 Accent 5" w:uiPriority="69"/>
+    <w:lsdException w:name="Dark List Accent 5" w:uiPriority="70"/>
+    <w:lsdException w:name="Colorful Shading Accent 5" w:uiPriority="71"/>
+    <w:lsdException w:name="Colorful List Accent 5" w:uiPriority="72"/>
+    <w:lsdException w:name="Colorful Grid Accent 5" w:uiPriority="73"/>
+    <w:lsdException w:name="Light Shading Accent 6" w:uiPriority="60"/>
+    <w:lsdException w:name="Light List Accent 6" w:uiPriority="61"/>
+    <w:lsdException w:name="Light Grid Accent 6" w:uiPriority="62"/>
+    <w:lsdException w:name="Medium Shading 1 Accent 6" w:uiPriority="63"/>
+    <w:lsdException w:name="Medium Shading 2 Accent 6" w:uiPriority="64"/>
+    <w:lsdException w:name="Medium List 1 Accent 6" w:uiPriority="65"/>
+    <w:lsdException w:name="Medium List 2 Accent 6" w:uiPriority="66"/>
+    <w:lsdException w:name="Medium Grid 1 Accent 6" w:uiPriority="67"/>
+    <w:lsdException w:name="Medium Grid 2 Accent 6" w:uiPriority="68"/>
+    <w:lsdException w:name="Medium Grid 3 Accent 6" w:uiPriority="69"/>
+    <w:lsdException w:name="Dark List Accent 6" w:uiPriority="70"/>
+    <w:lsdException w:name="Colorful Shading Accent 6" w:uiPriority="71"/>
+    <w:lsdException w:name="Colorful List Accent 6" w:uiPriority="72"/>
+    <w:lsdException w:name="Colorful Grid Accent 6" w:uiPriority="73"/>
+    <w:lsdException w:name="Subtle Emphasis" w:uiPriority="19" w:qFormat="1"/>
+    <w:lsdException w:name="Intense Emphasis" w:uiPriority="21" w:qFormat="1"/>
+    <w:lsdException w:name="Subtle Reference" w:uiPriority="31" w:qFormat="1"/>
+    <w:lsdException w:name="Intense Reference" w:uiPriority="32" w:qFormat="1"/>
+    <w:lsdException w:name="Book Title" w:uiPriority="33" w:qFormat="1"/>
+    <w:lsdException w:name="Bibliography" w:semiHidden="1" w:uiPriority="37" w:unhideWhenUsed="1"/>
+    <w:lsdException w:name="TOC Heading" w:semiHidden="1" w:uiPriority="39" w:unhideWhenUsed="1" w:qFormat="1"/>
+    <w:lsdException w:name="Plain Table 1" w:uiPriority="41"/>
+    <w:lsdException w:name="Plain Table 2" w:uiPriority="42"/>
+    <w:lsdException w:name="Plain Table 3" w:uiPriority="43"/>
+    <w:lsdException w:name="Plain Table 4" w:uiPriority="44"/>
+    <w:lsdException w:name="Plain Table 5" w:uiPriority="45"/>
+    <w:lsdException w:name="Grid Table Light" w:uiPriority="40"/>
+    <w:lsdException w:name="Grid Table 1 Light" w:uiPriority="46"/>
+    <w:lsdException w:name="Grid Table 2" w:uiPriority="47"/>
+    <w:lsdException w:name="Grid Table 3" w:uiPriority="48"/>
+    <w:lsdException w:name="Grid Table 4" w:uiPriority="49"/>
+    <w:lsdException w:name="Grid Table 5 Dark" w:uiPriority="50"/>
+    <w:lsdException w:name="Grid Table 6 Colorful" w:uiPriority="51"/>
+    <w:lsdException w:name="Grid Table 7 Colorful" w:uiPriority="52"/>
+    <w:lsdException w:name="Grid Table 1 Light Accent 1" w:uiPriority="46"/>
+    <w:lsdException w:name="Grid Table 2 Accent 1" w:uiPriority="47"/>
+    <w:lsdException w:name="Grid Table 3 Accent 1" w:uiPriority="48"/>
+    <w:lsdException w:name="Grid Table 4 Accent 1" w:uiPriority="49"/>
+    <w:lsdException w:name="Grid Table 5 Dark Accent 1" w:uiPriority="50"/>
+    <w:lsdException w:name="Grid Table 6 Colorful Accent 1" w:uiPriority="51"/>
+    <w:lsdException w:name="Grid Table 7 Colorful Accent 1" w:uiPriority="52"/>
+    <w:lsdException w:name="Grid Table 1 Light Accent 2" w:uiPriority="46"/>
+    <w:lsdException w:name="Grid Table 2 Accent 2" w:uiPriority="47"/>
+    <w:lsdException w:name="Grid Table 3 Accent 2" w:uiPriority="48"/>
+    <w:lsdException w:name="Grid Table 4 Accent 2" w:uiPriority="49"/>
+    <w:lsdException w:name="Grid Table 5 Dark Accent 2" w:uiPriority="50"/>
+    <w:lsdException w:name="Grid Table 6 Colorful Accent 2" w:uiPriority="51"/>
+    <w:lsdException w:name="Grid Table 7 Colorful Accent 2" w:uiPriority="52"/>
+    <w:lsdException w:name="Grid Table 1 Light Accent 3" w:uiPriority="46"/>
+    <w:lsdException w:name="Grid Table 2 Accent 3" w:uiPriority="47"/>
+    <w:lsdException w:name="Grid Table 3 Accent 3" w:uiPriority="48"/>
+    <w:lsdException w:name="Grid Table 4 Accent 3" w:uiPriority="49"/>
+    <w:lsdException w:name="Grid Table 5 Dark Accent 3" w:uiPriority="50"/>
+    <w:lsdException w:name="Grid Table 6 Colorful Accent 3" w:uiPriority="51"/>
+    <w:lsdException w:name="Grid Table 7 Colorful Accent 3" w:uiPriority="52"/>
+    <w:lsdException w:name="Grid Table 1 Light Accent 4" w:uiPriority="46"/>
+    <w:lsdException w:name="Grid Table 2 Accent 4" w:uiPriority="47"/>
+    <w:lsdException w:name="Grid Table 3 Accent 4" w:uiPriority="48"/>
+    <w:lsdException w:name="Grid Table 4 Accent 4" w:uiPriority="49"/>
+    <w:lsdException w:name="Grid Table 5 Dark Accent 4" w:uiPriority="50"/>
+    <w:lsdException w:name="Grid Table 6 Colorful Accent 4" w:uiPriority="51"/>
+    <w:lsdException w:name="Grid Table 7 Colorful Accent 4" w:uiPriority="52"/>
+    <w:lsdException w:name="Grid Table 1 Light Accent 5" w:uiPriority="46"/>
+    <w:lsdException w:name="Grid Table 2 Accent 5" w:uiPriority="47"/>
+    <w:lsdException w:name="Grid Table 3 Accent 5" w:uiPriority="48"/>
+    <w:lsdException w:name="Grid Table 4 Accent 5" w:uiPriority="49"/>
+    <w:lsdException w:name="Grid Table 5 Dark Accent 5" w:uiPriority="50"/>
+    <w:lsdException w:name="Grid Table 6 Colorful Accent 5" w:uiPriority="51"/>
+    <w:lsdException w:name="Grid Table 7 Colorful Accent 5" w:uiPriority="52"/>
+    <w:lsdException w:name="Grid Table 1 Light Accent 6" w:uiPriority="46"/>
+    <w:lsdException w:name="Grid Table 2 Accent 6" w:uiPriority="47"/>
+    <w:lsdException w:name="Grid Table 3 Accent 6" w:uiPriority="48"/>
+    <w:lsdException w:name="Grid Table 4 Accent 6" w:uiPriority="49"/>
+    <w:lsdException w:name="Grid Table 5 Dark Accent 6" w:uiPriority="50"/>
+    <w:lsdException w:name="Grid Table 6 Colorful Accent 6" w:uiPriority="51"/>
+    <w:lsdException w:name="Grid Table 7 Colorful Accent 6" w:uiPriority="52"/>
+    <w:lsdException w:name="List Table 1 Light" w:uiPriority="46"/>
+    <w:lsdException w:name="List Table 2" w:uiPriority="47"/>
+    <w:lsdException w:name="List Table 3" w:uiPriority="48"/>
+    <w:lsdException w:name="List Table 4" w:uiPriority="49"/>
+    <w:lsdException w:name="List Table 5 Dark" w:uiPriority="50"/>
+    <w:lsdException w:name="List Table 6 Colorful" w:uiPriority="51"/>
+    <w:lsdException w:name="List Table 7 Colorful" w:uiPriority="52"/>
+    <w:lsdException w:name="List Table 1 Light Accent 1" w:uiPriority="46"/>
+    <w:lsdException w:name="List Table 2 Accent 1" w:uiPriority="47"/>
+    <w:lsdException w:name="List Table 3 Accent 1" w:uiPriority="48"/>
+    <w:lsdException w:name="List Table 4 Accent 1" w:uiPriority="49"/>
+    <w:lsdException w:name="List Table 5 Dark Accent 1" w:uiPriority="50"/>
+    <w:lsdException w:name="List Table 6 Colorful Accent 1" w:uiPriority="51"/>
+    <w:lsdException w:name="List Table 7 Colorful Accent 1" w:uiPriority="52"/>
+    <w:lsdException w:name="List Table 1 Light Accent 2" w:uiPriority="46"/>
+    <w:lsdException w:name="List Table 2 Accent 2" w:uiPriority="47"/>
+    <w:lsdException w:name="List Table 3 Accent 2" w:uiPriority="48"/>
+    <w:lsdException w:name="List Table 4 Accent 2" w:uiPriority="49"/>
+    <w:lsdException w:name="List Table 5 Dark Accent 2" w:uiPriority="50"/>
+    <w:lsdException w:name="List Table 6 Colorful Accent 2" w:uiPriority="51"/>
+    <w:lsdException w:name="List Table 7 Colorful Accent 2" w:uiPriority="52"/>
+    <w:lsdException w:name="List Table 1 Light Accent 3" w:uiPriority="46"/>
+    <w:lsdException w:name="List Table 2 Accent 3" w:uiPriority="47"/>
+    <w:lsdException w:name="List Table 3 Accent 3" w:uiPriority="48"/>
+    <w:lsdException w:name="List Table 4 Accent 3" w:uiPriority="49"/>
+    <w:lsdException w:name="List Table 5 Dark Accent 3" w:uiPriority="50"/>
+    <w:lsdException w:name="List Table 6 Colorful Accent 3" w:uiPriority="51"/>
+    <w:lsdException w:name="List Table 7 Colorful Accent 3" w:uiPriority="52"/>
+    <w:lsdException w:name="List Table 1 Light Accent 4" w:uiPriority="46"/>
+    <w:lsdException w:name="List Table 2 Accent 4" w:uiPriority="47"/>
+    <w:lsdException w:name="List Table 3 Accent 4" w:uiPriority="48"/>
+    <w:lsdException w:name="List Table 4 Accent 4" w:uiPriority="49"/>
+    <w:lsdException w:name="List Table 5 Dark Accent 4" w:uiPriority="50"/>
+    <w:lsdException w:name="List Table 6 Colorful Accent 4" w:uiPriority="51"/>
+    <w:lsdException w:name="List Table 7 Colorful Accent 4" w:uiPriority="52"/>
+    <w:lsdException w:name="List Table 1 Light Accent 5" w:uiPriority="46"/>
+    <w:lsdException w:name="List Table 2 Accent 5" w:uiPriority="47"/>
+    <w:lsdException w:name="List Table 3 Accent 5" w:uiPriority="48"/>
+    <w:lsdException w:name="List Table 4 Accent 5" w:uiPriority="49"/>
+    <w:lsdException w:name="List Table 5 Dark Accent 5" w:uiPriority="50"/>
+    <w:lsdException w:name="List Table 6 Colorful Accent 5" w:uiPriority="51"/>
+    <w:lsdException w:name="List Table 7 Colorful Accent 5" w:uiPriority="52"/>
+    <w:lsdException w:name="List Table 1 Light Accent 6" w:uiPriority="46"/>
+    <w:lsdException w:name="List Table 2 Accent 6" w:uiPriority="47"/>
+    <w:lsdException w:name="List Table 3 Accent 6" w:uiPriority="48"/>
+    <w:lsdException w:name="List Table 4 Accent 6" w:uiPriority="49"/>
+    <w:lsdException w:name="List Table 5 Dark Accent 6" w:uiPriority="50"/>
+    <w:lsdException w:name="List Table 6 Colorful Accent 6" w:uiPriority="51"/>
+    <w:lsdException w:name="List Table 7 Colorful Accent 6" w:uiPriority="52"/>
+    <w:lsdException w:name="Mention" w:semiHidden="1" w:unhideWhenUsed="1"/>
+    <w:lsdException w:name="Smart Hyperlink" w:semiHidden="1" w:unhideWhenUsed="1"/>
+    <w:lsdException w:name="Hashtag" w:semiHidden="1" w:unhideWhenUsed="1"/>
   </w:latentStyles>
   <w:style w:type="paragraph" w:default="1" w:styleId="Normal">
     <w:name w:val="Normal"/>

</xml_diff>

<commit_message>
Google Home Part in increments III and IV
</commit_message>
<xml_diff>
--- a/Increment 1 Documentation.docx
+++ b/Increment 1 Documentation.docx
@@ -1754,6 +1754,69 @@
     <w:p>
       <w:pPr>
         <w:pStyle w:val="ListParagraph"/>
+        <w:numPr>
+          <w:ilvl w:val="3"/>
+          <w:numId w:val="1"/>
+        </w:numPr>
+        <w:spacing w:after="0" w:line="360" w:lineRule="auto"/>
+        <w:rPr>
+          <w:rFonts w:ascii="Arial" w:hAnsi="Arial" w:cs="Arial"/>
+        </w:rPr>
+      </w:pPr>
+      <w:r>
+        <w:rPr>
+          <w:rFonts w:ascii="Arial" w:hAnsi="Arial" w:cs="Arial"/>
+        </w:rPr>
+        <w:t>Google Conversation API</w:t>
+      </w:r>
+      <w:r>
+        <w:rPr>
+          <w:rFonts w:ascii="Arial" w:hAnsi="Arial" w:cs="Arial"/>
+        </w:rPr>
+        <w:t xml:space="preserve"> Joshua, Bilal</w:t>
+      </w:r>
+    </w:p>
+    <w:p>
+      <w:pPr>
+        <w:pStyle w:val="ListParagraph"/>
+        <w:numPr>
+          <w:ilvl w:val="4"/>
+          <w:numId w:val="1"/>
+        </w:numPr>
+        <w:spacing w:after="0" w:line="360" w:lineRule="auto"/>
+        <w:rPr>
+          <w:rFonts w:ascii="Arial" w:hAnsi="Arial" w:cs="Arial"/>
+        </w:rPr>
+      </w:pPr>
+      <w:r>
+        <w:rPr>
+          <w:rFonts w:ascii="Arial" w:hAnsi="Arial" w:cs="Arial"/>
+        </w:rPr>
+        <w:t>User can listen to the new chat messages from the team using conversation API and can know about the players in the team and their respected roles.</w:t>
+      </w:r>
+    </w:p>
+    <w:p>
+      <w:pPr>
+        <w:pStyle w:val="ListParagraph"/>
+        <w:numPr>
+          <w:ilvl w:val="4"/>
+          <w:numId w:val="1"/>
+        </w:numPr>
+        <w:spacing w:after="0" w:line="360" w:lineRule="auto"/>
+        <w:rPr>
+          <w:rFonts w:ascii="Arial" w:hAnsi="Arial" w:cs="Arial"/>
+        </w:rPr>
+      </w:pPr>
+      <w:r>
+        <w:rPr>
+          <w:rFonts w:ascii="Arial" w:hAnsi="Arial" w:cs="Arial"/>
+        </w:rPr>
+        <w:t>User is able to ask questions regarding the team using google conversation API.</w:t>
+      </w:r>
+    </w:p>
+    <w:p>
+      <w:pPr>
+        <w:pStyle w:val="ListParagraph"/>
         <w:spacing w:after="0" w:line="360" w:lineRule="auto"/>
         <w:ind w:left="3600"/>
         <w:rPr>
@@ -1915,6 +1978,7 @@
         <w:rPr>
           <w:rFonts w:ascii="Arial" w:hAnsi="Arial" w:cs="Arial"/>
         </w:rPr>
+        <w:lastRenderedPageBreak/>
         <w:t>Parent sc</w:t>
       </w:r>
       <w:r>
@@ -2041,7 +2105,6 @@
         <w:rPr>
           <w:rFonts w:ascii="Arial" w:hAnsi="Arial" w:cs="Arial"/>
         </w:rPr>
-        <w:lastRenderedPageBreak/>
         <w:t xml:space="preserve">Comment feature: </w:t>
       </w:r>
       <w:r>
@@ -2055,46 +2118,121 @@
           <w:rFonts w:ascii="Arial" w:hAnsi="Arial" w:cs="Arial"/>
         </w:rPr>
         <w:t xml:space="preserve"> </w:t>
+      </w:r>
+    </w:p>
+    <w:p>
+      <w:pPr>
+        <w:pStyle w:val="ListParagraph"/>
+        <w:numPr>
+          <w:ilvl w:val="4"/>
+          <w:numId w:val="1"/>
+        </w:numPr>
+        <w:spacing w:after="0" w:line="360" w:lineRule="auto"/>
+        <w:rPr>
+          <w:rFonts w:ascii="Arial" w:hAnsi="Arial" w:cs="Arial"/>
+        </w:rPr>
+      </w:pPr>
+      <w:r>
+        <w:rPr>
+          <w:rFonts w:ascii="Arial" w:hAnsi="Arial" w:cs="Arial"/>
+        </w:rPr>
+        <w:t>The coach can make comments on the progress of players</w:t>
+      </w:r>
+    </w:p>
+    <w:p>
+      <w:pPr>
+        <w:pStyle w:val="ListParagraph"/>
+        <w:numPr>
+          <w:ilvl w:val="4"/>
+          <w:numId w:val="1"/>
+        </w:numPr>
+        <w:spacing w:after="0" w:line="360" w:lineRule="auto"/>
+        <w:rPr>
+          <w:rFonts w:ascii="Arial" w:hAnsi="Arial" w:cs="Arial"/>
+        </w:rPr>
+      </w:pPr>
+      <w:r>
+        <w:rPr>
+          <w:rFonts w:ascii="Arial" w:hAnsi="Arial" w:cs="Arial"/>
+        </w:rPr>
+        <w:t>The parent can view comments on their child</w:t>
+      </w:r>
+    </w:p>
+    <w:p>
+      <w:pPr>
+        <w:pStyle w:val="ListParagraph"/>
+        <w:numPr>
+          <w:ilvl w:val="3"/>
+          <w:numId w:val="1"/>
+        </w:numPr>
+        <w:spacing w:after="0" w:line="360" w:lineRule="auto"/>
+        <w:rPr>
+          <w:rFonts w:ascii="Arial" w:hAnsi="Arial" w:cs="Arial"/>
+        </w:rPr>
+      </w:pPr>
+      <w:r>
+        <w:rPr>
+          <w:rFonts w:ascii="Arial" w:hAnsi="Arial" w:cs="Arial"/>
+        </w:rPr>
+        <w:t>Run the trained agent on Google Home.</w:t>
+      </w:r>
+      <w:r>
+        <w:rPr>
+          <w:rFonts w:ascii="Arial" w:hAnsi="Arial" w:cs="Arial"/>
+        </w:rPr>
+        <w:t xml:space="preserve"> Mark, Joshua</w:t>
+      </w:r>
+    </w:p>
+    <w:p>
+      <w:pPr>
+        <w:pStyle w:val="ListParagraph"/>
+        <w:numPr>
+          <w:ilvl w:val="4"/>
+          <w:numId w:val="1"/>
+        </w:numPr>
+        <w:spacing w:after="0" w:line="360" w:lineRule="auto"/>
+        <w:rPr>
+          <w:rFonts w:ascii="Arial" w:hAnsi="Arial" w:cs="Arial"/>
+        </w:rPr>
+      </w:pPr>
+      <w:r>
+        <w:rPr>
+          <w:rFonts w:ascii="Arial" w:hAnsi="Arial" w:cs="Arial"/>
+        </w:rPr>
+        <w:t>User is able to send a message to the team via Google Home.</w:t>
+      </w:r>
+    </w:p>
+    <w:p>
+      <w:pPr>
+        <w:pStyle w:val="ListParagraph"/>
+        <w:numPr>
+          <w:ilvl w:val="4"/>
+          <w:numId w:val="1"/>
+        </w:numPr>
+        <w:spacing w:after="0" w:line="360" w:lineRule="auto"/>
+        <w:rPr>
+          <w:rFonts w:ascii="Arial" w:hAnsi="Arial" w:cs="Arial"/>
+        </w:rPr>
+      </w:pPr>
+      <w:r>
+        <w:rPr>
+          <w:rFonts w:ascii="Arial" w:hAnsi="Arial" w:cs="Arial"/>
+        </w:rPr>
+        <w:t>(</w:t>
+      </w:r>
+      <w:r>
+        <w:rPr>
+          <w:rFonts w:ascii="Arial" w:hAnsi="Arial" w:cs="Arial"/>
+        </w:rPr>
+        <w:t>Optional</w:t>
       </w:r>
       <w:bookmarkStart w:id="0" w:name="_GoBack"/>
       <w:bookmarkEnd w:id="0"/>
-    </w:p>
-    <w:p>
-      <w:pPr>
-        <w:pStyle w:val="ListParagraph"/>
-        <w:numPr>
-          <w:ilvl w:val="4"/>
-          <w:numId w:val="1"/>
-        </w:numPr>
-        <w:spacing w:after="0" w:line="360" w:lineRule="auto"/>
-        <w:rPr>
-          <w:rFonts w:ascii="Arial" w:hAnsi="Arial" w:cs="Arial"/>
-        </w:rPr>
-      </w:pPr>
-      <w:r>
-        <w:rPr>
-          <w:rFonts w:ascii="Arial" w:hAnsi="Arial" w:cs="Arial"/>
-        </w:rPr>
-        <w:t>The coach can make comments on the progress of players</w:t>
-      </w:r>
-    </w:p>
-    <w:p>
-      <w:pPr>
-        <w:pStyle w:val="ListParagraph"/>
-        <w:numPr>
-          <w:ilvl w:val="4"/>
-          <w:numId w:val="1"/>
-        </w:numPr>
-        <w:spacing w:after="0" w:line="360" w:lineRule="auto"/>
-        <w:rPr>
-          <w:rFonts w:ascii="Arial" w:hAnsi="Arial" w:cs="Arial"/>
-        </w:rPr>
-      </w:pPr>
-      <w:r>
-        <w:rPr>
-          <w:rFonts w:ascii="Arial" w:hAnsi="Arial" w:cs="Arial"/>
-        </w:rPr>
-        <w:t>The parent can view comments on their child</w:t>
+      <w:r>
+        <w:rPr>
+          <w:rFonts w:ascii="Arial" w:hAnsi="Arial" w:cs="Arial"/>
+        </w:rPr>
+        <w:t>) Coach is able to set the team lineup via google home.</w:t>
       </w:r>
     </w:p>
     <w:p>
@@ -2264,6 +2402,7 @@
         <w:rPr>
           <w:rFonts w:ascii="Arial" w:hAnsi="Arial" w:cs="Arial"/>
         </w:rPr>
+        <w:lastRenderedPageBreak/>
         <w:t>Google Gmail API</w:t>
       </w:r>
     </w:p>
@@ -2356,10 +2495,54 @@
             <v:path o:extrusionok="f" gradientshapeok="t" o:connecttype="rect"/>
             <o:lock v:ext="edit" aspectratio="t"/>
           </v:shapetype>
-          <v:shape id="_x0000_i1028" type="#_x0000_t75" style="width:468pt;height:484.5pt" o:ole="">
+          <v:shape id="_x0000_i1025" type="#_x0000_t75" style="width:468pt;height:484.5pt" o:ole="">
             <v:imagedata r:id="rId8" o:title=""/>
           </v:shape>
-          <o:OLEObject Type="Embed" ProgID="Visio.Drawing.15" ShapeID="_x0000_i1028" DrawAspect="Content" ObjectID="_1548867071" r:id="rId9"/>
+          <o:OLEObject Type="Embed" ProgID="Visio.Drawing.15" ShapeID="_x0000_i1025" DrawAspect="Content" ObjectID="_1548876146" r:id="rId9"/>
+        </w:object>
+      </w:r>
+      <w:r>
+        <w:t xml:space="preserve"> </w:t>
+      </w:r>
+      <w:r>
+        <w:object w:dxaOrig="11565" w:dyaOrig="11973">
+          <v:shape id="_x0000_i1026" type="#_x0000_t75" style="width:468pt;height:484.5pt" o:ole="">
+            <v:imagedata r:id="rId10" o:title=""/>
+          </v:shape>
+          <o:OLEObject Type="Embed" ProgID="Visio.Drawing.15" ShapeID="_x0000_i1026" DrawAspect="Content" ObjectID="_1548876147" r:id="rId11"/>
+        </w:object>
+      </w:r>
+      <w:r>
+        <w:t xml:space="preserve"> </w:t>
+      </w:r>
+      <w:r>
+        <w:object w:dxaOrig="11565" w:dyaOrig="11973">
+          <v:shape id="_x0000_i1027" type="#_x0000_t75" style="width:468pt;height:484.5pt" o:ole="">
+            <v:imagedata r:id="rId12" o:title=""/>
+          </v:shape>
+          <o:OLEObject Type="Embed" ProgID="Visio.Drawing.15" ShapeID="_x0000_i1027" DrawAspect="Content" ObjectID="_1548876148" r:id="rId13"/>
+        </w:object>
+      </w:r>
+      <w:r>
+        <w:t xml:space="preserve"> </w:t>
+      </w:r>
+      <w:r>
+        <w:object w:dxaOrig="11565" w:dyaOrig="11581">
+          <v:shape id="_x0000_i1028" type="#_x0000_t75" style="width:468pt;height:468.75pt" o:ole="">
+            <v:imagedata r:id="rId14" o:title=""/>
+          </v:shape>
+          <o:OLEObject Type="Embed" ProgID="Visio.Drawing.15" ShapeID="_x0000_i1028" DrawAspect="Content" ObjectID="_1548876149" r:id="rId15"/>
+        </w:object>
+      </w:r>
+      <w:r>
+        <w:t xml:space="preserve"> </w:t>
+      </w:r>
+      <w:r>
+        <w:object w:dxaOrig="11565" w:dyaOrig="11973">
+          <v:shape id="_x0000_i1029" type="#_x0000_t75" style="width:468pt;height:484.5pt" o:ole="">
+            <v:imagedata r:id="rId16" o:title=""/>
+          </v:shape>
+          <o:OLEObject Type="Embed" ProgID="Visio.Drawing.15" ShapeID="_x0000_i1029" DrawAspect="Content" ObjectID="_1548876150" r:id="rId17"/>
         </w:object>
       </w:r>
       <w:r>
@@ -2368,53 +2551,9 @@
       <w:r>
         <w:object w:dxaOrig="11565" w:dyaOrig="11973">
           <v:shape id="_x0000_i1030" type="#_x0000_t75" style="width:468pt;height:484.5pt" o:ole="">
-            <v:imagedata r:id="rId10" o:title=""/>
-          </v:shape>
-          <o:OLEObject Type="Embed" ProgID="Visio.Drawing.15" ShapeID="_x0000_i1030" DrawAspect="Content" ObjectID="_1548867072" r:id="rId11"/>
-        </w:object>
-      </w:r>
-      <w:r>
-        <w:t xml:space="preserve"> </w:t>
-      </w:r>
-      <w:r>
-        <w:object w:dxaOrig="11565" w:dyaOrig="11973">
-          <v:shape id="_x0000_i1032" type="#_x0000_t75" style="width:468pt;height:484.5pt" o:ole="">
-            <v:imagedata r:id="rId12" o:title=""/>
-          </v:shape>
-          <o:OLEObject Type="Embed" ProgID="Visio.Drawing.15" ShapeID="_x0000_i1032" DrawAspect="Content" ObjectID="_1548867073" r:id="rId13"/>
-        </w:object>
-      </w:r>
-      <w:r>
-        <w:t xml:space="preserve"> </w:t>
-      </w:r>
-      <w:r>
-        <w:object w:dxaOrig="11565" w:dyaOrig="11581">
-          <v:shape id="_x0000_i1034" type="#_x0000_t75" style="width:468pt;height:468.75pt" o:ole="">
-            <v:imagedata r:id="rId14" o:title=""/>
-          </v:shape>
-          <o:OLEObject Type="Embed" ProgID="Visio.Drawing.15" ShapeID="_x0000_i1034" DrawAspect="Content" ObjectID="_1548867074" r:id="rId15"/>
-        </w:object>
-      </w:r>
-      <w:r>
-        <w:t xml:space="preserve"> </w:t>
-      </w:r>
-      <w:r>
-        <w:object w:dxaOrig="11565" w:dyaOrig="11973">
-          <v:shape id="_x0000_i1036" type="#_x0000_t75" style="width:468pt;height:484.5pt" o:ole="">
-            <v:imagedata r:id="rId16" o:title=""/>
-          </v:shape>
-          <o:OLEObject Type="Embed" ProgID="Visio.Drawing.15" ShapeID="_x0000_i1036" DrawAspect="Content" ObjectID="_1548867075" r:id="rId17"/>
-        </w:object>
-      </w:r>
-      <w:r>
-        <w:t xml:space="preserve"> </w:t>
-      </w:r>
-      <w:r>
-        <w:object w:dxaOrig="11565" w:dyaOrig="11973">
-          <v:shape id="_x0000_i1038" type="#_x0000_t75" style="width:468pt;height:484.5pt" o:ole="">
             <v:imagedata r:id="rId18" o:title=""/>
           </v:shape>
-          <o:OLEObject Type="Embed" ProgID="Visio.Drawing.15" ShapeID="_x0000_i1038" DrawAspect="Content" ObjectID="_1548867076" r:id="rId19"/>
+          <o:OLEObject Type="Embed" ProgID="Visio.Drawing.15" ShapeID="_x0000_i1030" DrawAspect="Content" ObjectID="_1548876151" r:id="rId19"/>
         </w:object>
       </w:r>
       <w:r>
@@ -2422,10 +2561,10 @@
       </w:r>
       <w:r>
         <w:object w:dxaOrig="11565" w:dyaOrig="11973">
-          <v:shape id="_x0000_i1040" type="#_x0000_t75" style="width:468pt;height:484.5pt" o:ole="">
+          <v:shape id="_x0000_i1031" type="#_x0000_t75" style="width:468pt;height:484.5pt" o:ole="">
             <v:imagedata r:id="rId20" o:title=""/>
           </v:shape>
-          <o:OLEObject Type="Embed" ProgID="Visio.Drawing.15" ShapeID="_x0000_i1040" DrawAspect="Content" ObjectID="_1548867077" r:id="rId21"/>
+          <o:OLEObject Type="Embed" ProgID="Visio.Drawing.15" ShapeID="_x0000_i1031" DrawAspect="Content" ObjectID="_1548876152" r:id="rId21"/>
         </w:object>
       </w:r>
     </w:p>
@@ -2513,6 +2652,7 @@
         <w:rPr>
           <w:rFonts w:ascii="Arial" w:hAnsi="Arial" w:cs="Arial"/>
           <w:b/>
+          <w:noProof/>
         </w:rPr>
         <w:lastRenderedPageBreak/>
         <w:drawing>
@@ -2715,7 +2855,7 @@
             <w:rFonts w:ascii="Arial" w:hAnsi="Arial" w:cs="Arial"/>
             <w:noProof/>
           </w:rPr>
-          <w:t>1</w:t>
+          <w:t>4</w:t>
         </w:r>
         <w:r>
           <w:rPr>
@@ -3035,7 +3175,7 @@
     <w:lsdException w:name="Table Web 2" w:semiHidden="1" w:unhideWhenUsed="1"/>
     <w:lsdException w:name="Table Web 3" w:semiHidden="1" w:unhideWhenUsed="1"/>
     <w:lsdException w:name="Balloon Text" w:semiHidden="1" w:unhideWhenUsed="1"/>
-    <w:lsdException w:name="Table Grid" w:semiHidden="1" w:uiPriority="59" w:unhideWhenUsed="1"/>
+    <w:lsdException w:name="Table Grid" w:uiPriority="59"/>
     <w:lsdException w:name="Table Theme" w:semiHidden="1" w:unhideWhenUsed="1"/>
     <w:lsdException w:name="Placeholder Text" w:semiHidden="1"/>
     <w:lsdException w:name="No Spacing" w:uiPriority="1" w:qFormat="1"/>

</xml_diff>